<commit_message>
Actualizado README.md, TP4 y agregado TP10_DiagramaFlujo y Anotaciones_TP11
</commit_message>
<xml_diff>
--- a/Trabajos_practicos/Trabajo_practico_4_SCM_HerramientasSCM-E/Trabajo_practico_4_Grupo6.docx
+++ b/Trabajos_practicos/Trabajo_practico_4_SCM_HerramientasSCM-E/Trabajo_practico_4_Grupo6.docx
@@ -1292,7 +1292,25 @@
           <w:sz w:val="26"/>
           <w:szCs w:val="26"/>
         </w:rPr>
-        <w:t>Fecha de Presentación: Martes 07/09/2021</w:t>
+        <w:t xml:space="preserve">Fecha de Presentación: </w:t>
+      </w:r>
+      <w:proofErr w:type="gramStart"/>
+      <w:r>
+        <w:rPr>
+          <w:b/>
+          <w:sz w:val="26"/>
+          <w:szCs w:val="26"/>
+        </w:rPr>
+        <w:t>Martes</w:t>
+      </w:r>
+      <w:proofErr w:type="gramEnd"/>
+      <w:r>
+        <w:rPr>
+          <w:b/>
+          <w:sz w:val="26"/>
+          <w:szCs w:val="26"/>
+        </w:rPr>
+        <w:t xml:space="preserve"> 07/09/2021</w:t>
       </w:r>
     </w:p>
     <w:p>
@@ -1704,8 +1722,17 @@
                 <w:sz w:val="24"/>
                 <w:szCs w:val="24"/>
               </w:rPr>
-              <w:t>Conceptos teóricos sobre los temas desarrollados en clase. Bibliografía referenciada sobre el tema..</w:t>
-            </w:r>
+              <w:t xml:space="preserve">Conceptos teóricos sobre los temas desarrollados en clase. Bibliografía referenciada sobre el </w:t>
+            </w:r>
+            <w:proofErr w:type="gramStart"/>
+            <w:r>
+              <w:rPr>
+                <w:sz w:val="24"/>
+                <w:szCs w:val="24"/>
+              </w:rPr>
+              <w:t>tema..</w:t>
+            </w:r>
+            <w:proofErr w:type="gramEnd"/>
           </w:p>
         </w:tc>
       </w:tr>
@@ -2508,6 +2535,18 @@
       </w:pPr>
       <w:r>
         <w:t>Trabajo_practico_10_Testing-Metodos_de_Caja_Blanca-NE</w:t>
+      </w:r>
+    </w:p>
+    <w:p>
+      <w:pPr>
+        <w:numPr>
+          <w:ilvl w:val="3"/>
+          <w:numId w:val="5"/>
+        </w:numPr>
+        <w:jc w:val="both"/>
+      </w:pPr>
+      <w:r>
+        <w:t>Recursos</w:t>
       </w:r>
     </w:p>
     <w:p>
@@ -2845,8 +2884,8 @@
       </w:tblPr>
       <w:tblGrid>
         <w:gridCol w:w="2115"/>
-        <w:gridCol w:w="3750"/>
-        <w:gridCol w:w="4695"/>
+        <w:gridCol w:w="3739"/>
+        <w:gridCol w:w="4706"/>
       </w:tblGrid>
       <w:tr>
         <w:tc>
@@ -2873,7 +2912,7 @@
         </w:tc>
         <w:tc>
           <w:tcPr>
-            <w:tcW w:w="3750" w:type="dxa"/>
+            <w:tcW w:w="3739" w:type="dxa"/>
             <w:shd w:val="clear" w:color="auto" w:fill="B7B7B7"/>
             <w:tcMar>
               <w:top w:w="100" w:type="dxa"/>
@@ -2895,7 +2934,7 @@
         </w:tc>
         <w:tc>
           <w:tcPr>
-            <w:tcW w:w="4695" w:type="dxa"/>
+            <w:tcW w:w="4706" w:type="dxa"/>
             <w:shd w:val="clear" w:color="auto" w:fill="B7B7B7"/>
             <w:tcMar>
               <w:top w:w="100" w:type="dxa"/>
@@ -2940,7 +2979,7 @@
         </w:tc>
         <w:tc>
           <w:tcPr>
-            <w:tcW w:w="3750" w:type="dxa"/>
+            <w:tcW w:w="3739" w:type="dxa"/>
             <w:shd w:val="clear" w:color="auto" w:fill="auto"/>
             <w:tcMar>
               <w:top w:w="100" w:type="dxa"/>
@@ -2965,7 +3004,7 @@
         </w:tc>
         <w:tc>
           <w:tcPr>
-            <w:tcW w:w="4695" w:type="dxa"/>
+            <w:tcW w:w="4706" w:type="dxa"/>
             <w:shd w:val="clear" w:color="auto" w:fill="auto"/>
             <w:tcMar>
               <w:top w:w="100" w:type="dxa"/>
@@ -3010,7 +3049,7 @@
         </w:tc>
         <w:tc>
           <w:tcPr>
-            <w:tcW w:w="3750" w:type="dxa"/>
+            <w:tcW w:w="3739" w:type="dxa"/>
             <w:shd w:val="clear" w:color="auto" w:fill="auto"/>
             <w:tcMar>
               <w:top w:w="100" w:type="dxa"/>
@@ -3025,14 +3064,41 @@
               <w:spacing w:line="240" w:lineRule="auto"/>
               <w:jc w:val="center"/>
             </w:pPr>
-            <w:r>
-              <w:t>Trabajo_practico_Corregido_&lt;NumeroTrabajoPractico&gt;_Grupo6.doc/.pdf/.xlsx</w:t>
-            </w:r>
-          </w:p>
-        </w:tc>
-        <w:tc>
-          <w:tcPr>
-            <w:tcW w:w="4695" w:type="dxa"/>
+            <w:proofErr w:type="spellStart"/>
+            <w:r>
+              <w:t>Trabajo_practico_Corregido</w:t>
+            </w:r>
+            <w:proofErr w:type="spellEnd"/>
+            <w:r>
+              <w:t>_&lt;</w:t>
+            </w:r>
+            <w:proofErr w:type="spellStart"/>
+            <w:r>
+              <w:t>NumeroTrabajoPractico</w:t>
+            </w:r>
+            <w:proofErr w:type="spellEnd"/>
+            <w:r>
+              <w:t>&gt;_Grupo6.</w:t>
+            </w:r>
+            <w:r>
+              <w:t xml:space="preserve"> </w:t>
+            </w:r>
+            <w:r>
+              <w:t>.&lt;</w:t>
+            </w:r>
+            <w:proofErr w:type="spellStart"/>
+            <w:r>
+              <w:t>ExtensionDocumento</w:t>
+            </w:r>
+            <w:proofErr w:type="spellEnd"/>
+            <w:r>
+              <w:t xml:space="preserve"> &gt;</w:t>
+            </w:r>
+          </w:p>
+        </w:tc>
+        <w:tc>
+          <w:tcPr>
+            <w:tcW w:w="4706" w:type="dxa"/>
             <w:shd w:val="clear" w:color="auto" w:fill="auto"/>
             <w:tcMar>
               <w:top w:w="100" w:type="dxa"/>
@@ -3077,7 +3143,7 @@
         </w:tc>
         <w:tc>
           <w:tcPr>
-            <w:tcW w:w="3750" w:type="dxa"/>
+            <w:tcW w:w="3739" w:type="dxa"/>
             <w:shd w:val="clear" w:color="auto" w:fill="auto"/>
             <w:tcMar>
               <w:top w:w="100" w:type="dxa"/>
@@ -3117,7 +3183,7 @@
         </w:tc>
         <w:tc>
           <w:tcPr>
-            <w:tcW w:w="4695" w:type="dxa"/>
+            <w:tcW w:w="4706" w:type="dxa"/>
             <w:shd w:val="clear" w:color="auto" w:fill="auto"/>
             <w:tcMar>
               <w:top w:w="100" w:type="dxa"/>
@@ -3162,7 +3228,7 @@
         </w:tc>
         <w:tc>
           <w:tcPr>
-            <w:tcW w:w="3750" w:type="dxa"/>
+            <w:tcW w:w="3739" w:type="dxa"/>
             <w:shd w:val="clear" w:color="auto" w:fill="auto"/>
             <w:tcMar>
               <w:top w:w="100" w:type="dxa"/>
@@ -3202,7 +3268,7 @@
         </w:tc>
         <w:tc>
           <w:tcPr>
-            <w:tcW w:w="4695" w:type="dxa"/>
+            <w:tcW w:w="4706" w:type="dxa"/>
             <w:shd w:val="clear" w:color="auto" w:fill="auto"/>
             <w:tcMar>
               <w:top w:w="100" w:type="dxa"/>
@@ -3247,7 +3313,7 @@
         </w:tc>
         <w:tc>
           <w:tcPr>
-            <w:tcW w:w="3750" w:type="dxa"/>
+            <w:tcW w:w="3739" w:type="dxa"/>
             <w:shd w:val="clear" w:color="auto" w:fill="auto"/>
             <w:tcMar>
               <w:top w:w="100" w:type="dxa"/>
@@ -3304,7 +3370,7 @@
         </w:tc>
         <w:tc>
           <w:tcPr>
-            <w:tcW w:w="4695" w:type="dxa"/>
+            <w:tcW w:w="4706" w:type="dxa"/>
             <w:shd w:val="clear" w:color="auto" w:fill="auto"/>
             <w:tcMar>
               <w:top w:w="100" w:type="dxa"/>
@@ -3349,7 +3415,7 @@
         </w:tc>
         <w:tc>
           <w:tcPr>
-            <w:tcW w:w="3750" w:type="dxa"/>
+            <w:tcW w:w="3739" w:type="dxa"/>
             <w:shd w:val="clear" w:color="auto" w:fill="auto"/>
             <w:tcMar>
               <w:top w:w="100" w:type="dxa"/>
@@ -3419,7 +3485,7 @@
         </w:tc>
         <w:tc>
           <w:tcPr>
-            <w:tcW w:w="4695" w:type="dxa"/>
+            <w:tcW w:w="4706" w:type="dxa"/>
             <w:shd w:val="clear" w:color="auto" w:fill="auto"/>
             <w:tcMar>
               <w:top w:w="100" w:type="dxa"/>
@@ -3464,7 +3530,7 @@
         </w:tc>
         <w:tc>
           <w:tcPr>
-            <w:tcW w:w="3750" w:type="dxa"/>
+            <w:tcW w:w="3739" w:type="dxa"/>
             <w:shd w:val="clear" w:color="auto" w:fill="auto"/>
             <w:tcMar>
               <w:top w:w="100" w:type="dxa"/>
@@ -3488,15 +3554,42 @@
             </w:r>
             <w:proofErr w:type="spellEnd"/>
             <w:r>
-              <w:t>&gt;-&lt;mm&gt;-&lt;</w:t>
+              <w:t>&gt;</w:t>
+            </w:r>
+            <w:r>
+              <w:t>_</w:t>
+            </w:r>
+            <w:r>
+              <w:t>&lt;Cuatrimestre&gt;</w:t>
+            </w:r>
+            <w:r>
+              <w:t>_</w:t>
+            </w:r>
+            <w:r>
+              <w:t>&lt;</w:t>
             </w:r>
             <w:proofErr w:type="spellStart"/>
             <w:r>
-              <w:t>dd</w:t>
+              <w:t>Numero</w:t>
+            </w:r>
+            <w:r>
+              <w:t>O</w:t>
+            </w:r>
+            <w:r>
+              <w:t>rden</w:t>
+            </w:r>
+            <w:r>
+              <w:t>Presentaciones</w:t>
             </w:r>
             <w:proofErr w:type="spellEnd"/>
             <w:r>
-              <w:t>&gt;_&lt;</w:t>
+              <w:t xml:space="preserve">&gt; </w:t>
+            </w:r>
+            <w:r>
+              <w:t>_</w:t>
+            </w:r>
+            <w:r>
+              <w:t>&lt;</w:t>
             </w:r>
             <w:proofErr w:type="spellStart"/>
             <w:r>
@@ -3515,7 +3608,7 @@
         </w:tc>
         <w:tc>
           <w:tcPr>
-            <w:tcW w:w="4695" w:type="dxa"/>
+            <w:tcW w:w="4706" w:type="dxa"/>
             <w:shd w:val="clear" w:color="auto" w:fill="auto"/>
             <w:tcMar>
               <w:top w:w="100" w:type="dxa"/>
@@ -3578,7 +3671,7 @@
         </w:tc>
         <w:tc>
           <w:tcPr>
-            <w:tcW w:w="3750" w:type="dxa"/>
+            <w:tcW w:w="3739" w:type="dxa"/>
             <w:shd w:val="clear" w:color="auto" w:fill="auto"/>
             <w:tcMar>
               <w:top w:w="100" w:type="dxa"/>
@@ -3600,7 +3693,7 @@
         </w:tc>
         <w:tc>
           <w:tcPr>
-            <w:tcW w:w="4695" w:type="dxa"/>
+            <w:tcW w:w="4706" w:type="dxa"/>
             <w:shd w:val="clear" w:color="auto" w:fill="auto"/>
             <w:tcMar>
               <w:top w:w="100" w:type="dxa"/>
@@ -3616,7 +3709,11 @@
               <w:jc w:val="center"/>
             </w:pPr>
             <w:r>
-              <w:t>https://github.com/SantiLanda/Ingenieria_de_software_2021-Grupo_6/Trabajos_practicos/&lt;DirectorioDeTrabajoPractico&gt;</w:t>
+              <w:t>https://github.com/SantiLanda/Ingenieria_de_software_2021-Grupo_6/Trabajos_practicos/&lt;DirectorioDeTr</w:t>
+            </w:r>
+            <w:r>
+              <w:lastRenderedPageBreak/>
+              <w:t>abajoPractico&gt;</w:t>
             </w:r>
           </w:p>
         </w:tc>
@@ -3652,7 +3749,7 @@
         </w:tc>
         <w:tc>
           <w:tcPr>
-            <w:tcW w:w="3750" w:type="dxa"/>
+            <w:tcW w:w="3739" w:type="dxa"/>
             <w:shd w:val="clear" w:color="auto" w:fill="auto"/>
             <w:tcMar>
               <w:top w:w="100" w:type="dxa"/>
@@ -3674,7 +3771,7 @@
         </w:tc>
         <w:tc>
           <w:tcPr>
-            <w:tcW w:w="4695" w:type="dxa"/>
+            <w:tcW w:w="4706" w:type="dxa"/>
             <w:shd w:val="clear" w:color="auto" w:fill="auto"/>
             <w:tcMar>
               <w:top w:w="100" w:type="dxa"/>
@@ -3722,7 +3819,7 @@
         </w:tc>
         <w:tc>
           <w:tcPr>
-            <w:tcW w:w="3750" w:type="dxa"/>
+            <w:tcW w:w="3739" w:type="dxa"/>
             <w:shd w:val="clear" w:color="auto" w:fill="auto"/>
             <w:tcMar>
               <w:top w:w="100" w:type="dxa"/>
@@ -3744,7 +3841,7 @@
         </w:tc>
         <w:tc>
           <w:tcPr>
-            <w:tcW w:w="4695" w:type="dxa"/>
+            <w:tcW w:w="4706" w:type="dxa"/>
             <w:shd w:val="clear" w:color="auto" w:fill="auto"/>
             <w:tcMar>
               <w:top w:w="100" w:type="dxa"/>
@@ -3789,7 +3886,7 @@
         </w:tc>
         <w:tc>
           <w:tcPr>
-            <w:tcW w:w="3750" w:type="dxa"/>
+            <w:tcW w:w="3739" w:type="dxa"/>
             <w:shd w:val="clear" w:color="auto" w:fill="auto"/>
             <w:tcMar>
               <w:top w:w="100" w:type="dxa"/>
@@ -3829,7 +3926,7 @@
         </w:tc>
         <w:tc>
           <w:tcPr>
-            <w:tcW w:w="4695" w:type="dxa"/>
+            <w:tcW w:w="4706" w:type="dxa"/>
             <w:shd w:val="clear" w:color="auto" w:fill="auto"/>
             <w:tcMar>
               <w:top w:w="100" w:type="dxa"/>
@@ -3874,7 +3971,7 @@
         </w:tc>
         <w:tc>
           <w:tcPr>
-            <w:tcW w:w="3750" w:type="dxa"/>
+            <w:tcW w:w="3739" w:type="dxa"/>
             <w:shd w:val="clear" w:color="auto" w:fill="auto"/>
             <w:tcMar>
               <w:top w:w="100" w:type="dxa"/>
@@ -3914,7 +4011,7 @@
         </w:tc>
         <w:tc>
           <w:tcPr>
-            <w:tcW w:w="4695" w:type="dxa"/>
+            <w:tcW w:w="4706" w:type="dxa"/>
             <w:shd w:val="clear" w:color="auto" w:fill="auto"/>
             <w:tcMar>
               <w:top w:w="100" w:type="dxa"/>
@@ -3959,7 +4056,7 @@
         </w:tc>
         <w:tc>
           <w:tcPr>
-            <w:tcW w:w="3750" w:type="dxa"/>
+            <w:tcW w:w="3739" w:type="dxa"/>
             <w:shd w:val="clear" w:color="auto" w:fill="auto"/>
             <w:tcMar>
               <w:top w:w="100" w:type="dxa"/>
@@ -3990,11 +4087,19 @@
             <w:r>
               <w:t>&gt;_&lt;Cuatrimestre&gt;</w:t>
             </w:r>
-          </w:p>
-        </w:tc>
-        <w:tc>
-          <w:tcPr>
-            <w:tcW w:w="4695" w:type="dxa"/>
+            <w:r>
+              <w:t>.</w:t>
+            </w:r>
+            <w:proofErr w:type="spellStart"/>
+            <w:r>
+              <w:t>pdf</w:t>
+            </w:r>
+            <w:proofErr w:type="spellEnd"/>
+          </w:p>
+        </w:tc>
+        <w:tc>
+          <w:tcPr>
+            <w:tcW w:w="4706" w:type="dxa"/>
             <w:shd w:val="clear" w:color="auto" w:fill="auto"/>
             <w:tcMar>
               <w:top w:w="100" w:type="dxa"/>
@@ -4011,6 +4116,85 @@
             </w:pPr>
             <w:r>
               <w:t>https://github.com/SantiLanda/Ingenieria_de_software_2021-Grupo_6/Trabajos_teoricos/</w:t>
+            </w:r>
+          </w:p>
+        </w:tc>
+      </w:tr>
+      <w:tr>
+        <w:tc>
+          <w:tcPr>
+            <w:tcW w:w="2115" w:type="dxa"/>
+            <w:shd w:val="clear" w:color="auto" w:fill="auto"/>
+            <w:tcMar>
+              <w:top w:w="100" w:type="dxa"/>
+              <w:left w:w="100" w:type="dxa"/>
+              <w:bottom w:w="100" w:type="dxa"/>
+              <w:right w:w="100" w:type="dxa"/>
+            </w:tcMar>
+          </w:tcPr>
+          <w:p>
+            <w:pPr>
+              <w:widowControl w:val="0"/>
+              <w:spacing w:line="240" w:lineRule="auto"/>
+            </w:pPr>
+            <w:r>
+              <w:t>Diagramas</w:t>
+            </w:r>
+          </w:p>
+        </w:tc>
+        <w:tc>
+          <w:tcPr>
+            <w:tcW w:w="3739" w:type="dxa"/>
+            <w:shd w:val="clear" w:color="auto" w:fill="auto"/>
+            <w:tcMar>
+              <w:top w:w="100" w:type="dxa"/>
+              <w:left w:w="100" w:type="dxa"/>
+              <w:bottom w:w="100" w:type="dxa"/>
+              <w:right w:w="100" w:type="dxa"/>
+            </w:tcMar>
+          </w:tcPr>
+          <w:p>
+            <w:pPr>
+              <w:widowControl w:val="0"/>
+              <w:spacing w:line="240" w:lineRule="auto"/>
+              <w:jc w:val="center"/>
+            </w:pPr>
+            <w:r>
+              <w:t>TP&lt;</w:t>
+            </w:r>
+            <w:r>
+              <w:t>NumeroTrabajoPractico</w:t>
+            </w:r>
+            <w:r>
+              <w:t>&gt;_&lt;DescripcionCortaDiagrama&gt;</w:t>
+            </w:r>
+            <w:r>
+              <w:t>.[jpeg/jpg/png/pdf/svg]</w:t>
+            </w:r>
+          </w:p>
+        </w:tc>
+        <w:tc>
+          <w:tcPr>
+            <w:tcW w:w="4706" w:type="dxa"/>
+            <w:shd w:val="clear" w:color="auto" w:fill="auto"/>
+            <w:tcMar>
+              <w:top w:w="100" w:type="dxa"/>
+              <w:left w:w="100" w:type="dxa"/>
+              <w:bottom w:w="100" w:type="dxa"/>
+              <w:right w:w="100" w:type="dxa"/>
+            </w:tcMar>
+          </w:tcPr>
+          <w:p>
+            <w:pPr>
+              <w:widowControl w:val="0"/>
+              <w:spacing w:line="240" w:lineRule="auto"/>
+              <w:jc w:val="center"/>
+            </w:pPr>
+            <w:r>
+              <w:t>https://github.com/SantiLanda/Ingenieria_de_software_2021-Grupo_6/Trabajos_practicos/&lt;DirectorioDeTrabajoPractico&gt;</w:t>
+            </w:r>
+            <w:r>
+              <w:t>/Recursos</w:t>
             </w:r>
           </w:p>
         </w:tc>
@@ -5113,7 +5297,19 @@
               <w:spacing w:line="240" w:lineRule="auto"/>
             </w:pPr>
             <w:r>
-              <w:t>Indica “1erCuat” o “2doCuat” según cuatrimestre que haya cursado la materia</w:t>
+              <w:t>Indica “1erCuat”</w:t>
+            </w:r>
+            <w:r>
+              <w:t>, “1C”,</w:t>
+            </w:r>
+            <w:r>
+              <w:t xml:space="preserve"> “2doCuat”</w:t>
+            </w:r>
+            <w:r>
+              <w:t xml:space="preserve"> o “2C”</w:t>
+            </w:r>
+            <w:r>
+              <w:t xml:space="preserve"> según cuatrimestre que haya cursado la materia</w:t>
             </w:r>
           </w:p>
         </w:tc>
@@ -5210,10 +5406,125 @@
             </w:r>
             <w:proofErr w:type="spellEnd"/>
             <w:r>
-              <w:t xml:space="preserve"> o </w:t>
-            </w:r>
-            <w:r>
-              <w:t>xlsx</w:t>
+              <w:t xml:space="preserve"> o xlsx</w:t>
+            </w:r>
+          </w:p>
+        </w:tc>
+      </w:tr>
+      <w:tr>
+        <w:tc>
+          <w:tcPr>
+            <w:tcW w:w="3315" w:type="dxa"/>
+            <w:shd w:val="clear" w:color="auto" w:fill="auto"/>
+            <w:tcMar>
+              <w:top w:w="100" w:type="dxa"/>
+              <w:left w:w="100" w:type="dxa"/>
+              <w:bottom w:w="100" w:type="dxa"/>
+              <w:right w:w="100" w:type="dxa"/>
+            </w:tcMar>
+          </w:tcPr>
+          <w:p>
+            <w:pPr>
+              <w:widowControl w:val="0"/>
+              <w:spacing w:line="240" w:lineRule="auto"/>
+            </w:pPr>
+            <w:r>
+              <w:t>&lt;</w:t>
+            </w:r>
+            <w:proofErr w:type="spellStart"/>
+            <w:r>
+              <w:t>DescripcionCortaDiagrama</w:t>
+            </w:r>
+            <w:proofErr w:type="spellEnd"/>
+            <w:r>
+              <w:t>&gt;</w:t>
+            </w:r>
+          </w:p>
+        </w:tc>
+        <w:tc>
+          <w:tcPr>
+            <w:tcW w:w="6525" w:type="dxa"/>
+            <w:shd w:val="clear" w:color="auto" w:fill="auto"/>
+            <w:tcMar>
+              <w:top w:w="100" w:type="dxa"/>
+              <w:left w:w="100" w:type="dxa"/>
+              <w:bottom w:w="100" w:type="dxa"/>
+              <w:right w:w="100" w:type="dxa"/>
+            </w:tcMar>
+          </w:tcPr>
+          <w:p>
+            <w:pPr>
+              <w:widowControl w:val="0"/>
+              <w:pBdr>
+                <w:top w:val="nil"/>
+                <w:left w:val="nil"/>
+                <w:bottom w:val="nil"/>
+                <w:right w:val="nil"/>
+                <w:between w:val="nil"/>
+              </w:pBdr>
+              <w:spacing w:line="240" w:lineRule="auto"/>
+            </w:pPr>
+            <w:r>
+              <w:t>Qué tipo de diagrama se está mostrando</w:t>
+            </w:r>
+          </w:p>
+        </w:tc>
+      </w:tr>
+      <w:tr>
+        <w:tc>
+          <w:tcPr>
+            <w:tcW w:w="3315" w:type="dxa"/>
+            <w:shd w:val="clear" w:color="auto" w:fill="auto"/>
+            <w:tcMar>
+              <w:top w:w="100" w:type="dxa"/>
+              <w:left w:w="100" w:type="dxa"/>
+              <w:bottom w:w="100" w:type="dxa"/>
+              <w:right w:w="100" w:type="dxa"/>
+            </w:tcMar>
+          </w:tcPr>
+          <w:p>
+            <w:pPr>
+              <w:widowControl w:val="0"/>
+              <w:spacing w:line="240" w:lineRule="auto"/>
+            </w:pPr>
+            <w:r>
+              <w:t>&lt;</w:t>
+            </w:r>
+            <w:proofErr w:type="spellStart"/>
+            <w:r>
+              <w:t>NumeroOrdenPresentaciones</w:t>
+            </w:r>
+            <w:proofErr w:type="spellEnd"/>
+            <w:r>
+              <w:t>&gt;</w:t>
+            </w:r>
+          </w:p>
+        </w:tc>
+        <w:tc>
+          <w:tcPr>
+            <w:tcW w:w="6525" w:type="dxa"/>
+            <w:shd w:val="clear" w:color="auto" w:fill="auto"/>
+            <w:tcMar>
+              <w:top w:w="100" w:type="dxa"/>
+              <w:left w:w="100" w:type="dxa"/>
+              <w:bottom w:w="100" w:type="dxa"/>
+              <w:right w:w="100" w:type="dxa"/>
+            </w:tcMar>
+          </w:tcPr>
+          <w:p>
+            <w:pPr>
+              <w:widowControl w:val="0"/>
+              <w:pBdr>
+                <w:top w:val="nil"/>
+                <w:left w:val="nil"/>
+                <w:bottom w:val="nil"/>
+                <w:right w:val="nil"/>
+                <w:between w:val="nil"/>
+              </w:pBdr>
+              <w:spacing w:line="240" w:lineRule="auto"/>
+            </w:pPr>
+            <w:r>
+              <w:t xml:space="preserve">En formato XX con 0&lt;=X&lt;=9 e indica el orden de las presentaciones según el orden en qué se de en clase </w:t>
             </w:r>
           </w:p>
         </w:tc>

</xml_diff>

<commit_message>
Agregado acceso a clases grabadas
</commit_message>
<xml_diff>
--- a/Trabajos_practicos/Trabajo_practico_4_SCM_HerramientasSCM-E/Trabajo_practico_4_Grupo6.docx
+++ b/Trabajos_practicos/Trabajo_practico_4_SCM_HerramientasSCM-E/Trabajo_practico_4_Grupo6.docx
@@ -2676,6 +2676,20 @@
     <w:p>
       <w:pPr>
         <w:numPr>
+          <w:ilvl w:val="2"/>
+          <w:numId w:val="5"/>
+        </w:numPr>
+        <w:jc w:val="both"/>
+      </w:pPr>
+      <w:proofErr w:type="spellStart"/>
+      <w:r>
+        <w:t>ClasesGrabadas</w:t>
+      </w:r>
+      <w:proofErr w:type="spellEnd"/>
+    </w:p>
+    <w:p>
+      <w:pPr>
+        <w:numPr>
           <w:ilvl w:val="1"/>
           <w:numId w:val="5"/>
         </w:numPr>
@@ -3081,10 +3095,7 @@
               <w:t>&gt;_Grupo6.</w:t>
             </w:r>
             <w:r>
-              <w:t xml:space="preserve"> </w:t>
-            </w:r>
-            <w:r>
-              <w:t>.&lt;</w:t>
+              <w:t xml:space="preserve"> .&lt;</w:t>
             </w:r>
             <w:proofErr w:type="spellStart"/>
             <w:r>
@@ -3653,6 +3664,7 @@
               <w:t xml:space="preserve"> aclaraciones de los </w:t>
             </w:r>
             <w:r>
+              <w:lastRenderedPageBreak/>
               <w:t>trabajo</w:t>
             </w:r>
             <w:r>
@@ -3687,6 +3699,7 @@
               <w:jc w:val="center"/>
             </w:pPr>
             <w:r>
+              <w:lastRenderedPageBreak/>
               <w:t>README.md</w:t>
             </w:r>
           </w:p>
@@ -3709,11 +3722,11 @@
               <w:jc w:val="center"/>
             </w:pPr>
             <w:r>
-              <w:t>https://github.com/SantiLanda/Ingenieria_de_software_2021-Grupo_6/Trabajos_practicos/&lt;DirectorioDeTr</w:t>
+              <w:t>https://github.com/SantiLanda/Ingenieria_de_software_2021-</w:t>
             </w:r>
             <w:r>
               <w:lastRenderedPageBreak/>
-              <w:t>abajoPractico&gt;</w:t>
+              <w:t>Grupo_6/Trabajos_practicos/&lt;DirectorioDeTrabajoPractico&gt;</w:t>
             </w:r>
           </w:p>
         </w:tc>
@@ -4160,13 +4173,7 @@
               <w:jc w:val="center"/>
             </w:pPr>
             <w:r>
-              <w:t>TP&lt;</w:t>
-            </w:r>
-            <w:r>
-              <w:t>NumeroTrabajoPractico</w:t>
-            </w:r>
-            <w:r>
-              <w:t>&gt;_&lt;DescripcionCortaDiagrama&gt;</w:t>
+              <w:t>TP&lt;NumeroTrabajoPractico&gt;_&lt;DescripcionCortaDiagrama&gt;</w:t>
             </w:r>
             <w:r>
               <w:t>.[jpeg/jpg/png/pdf/svg]</w:t>
@@ -4191,10 +4198,94 @@
               <w:jc w:val="center"/>
             </w:pPr>
             <w:r>
-              <w:t>https://github.com/SantiLanda/Ingenieria_de_software_2021-Grupo_6/Trabajos_practicos/&lt;DirectorioDeTrabajoPractico&gt;</w:t>
-            </w:r>
-            <w:r>
-              <w:t>/Recursos</w:t>
+              <w:t>https://github.com/SantiLanda/Ingenieria_de_software_2021-Grupo_6/Trabajos_practicos/&lt;DirectorioDeTrabajoPractico&gt;/Recursos</w:t>
+            </w:r>
+          </w:p>
+        </w:tc>
+      </w:tr>
+      <w:tr>
+        <w:tc>
+          <w:tcPr>
+            <w:tcW w:w="2115" w:type="dxa"/>
+            <w:shd w:val="clear" w:color="auto" w:fill="auto"/>
+            <w:tcMar>
+              <w:top w:w="100" w:type="dxa"/>
+              <w:left w:w="100" w:type="dxa"/>
+              <w:bottom w:w="100" w:type="dxa"/>
+              <w:right w:w="100" w:type="dxa"/>
+            </w:tcMar>
+          </w:tcPr>
+          <w:p>
+            <w:pPr>
+              <w:widowControl w:val="0"/>
+              <w:spacing w:line="240" w:lineRule="auto"/>
+              <w:rPr>
+                <w:lang w:val="es-AR"/>
+              </w:rPr>
+            </w:pPr>
+            <w:r>
+              <w:rPr>
+                <w:lang w:val="es-AR"/>
+              </w:rPr>
+              <w:t>Archivo de acceso a clases grabadas</w:t>
+            </w:r>
+          </w:p>
+        </w:tc>
+        <w:tc>
+          <w:tcPr>
+            <w:tcW w:w="3739" w:type="dxa"/>
+            <w:shd w:val="clear" w:color="auto" w:fill="auto"/>
+            <w:tcMar>
+              <w:top w:w="100" w:type="dxa"/>
+              <w:left w:w="100" w:type="dxa"/>
+              <w:bottom w:w="100" w:type="dxa"/>
+              <w:right w:w="100" w:type="dxa"/>
+            </w:tcMar>
+          </w:tcPr>
+          <w:p>
+            <w:pPr>
+              <w:widowControl w:val="0"/>
+              <w:spacing w:line="240" w:lineRule="auto"/>
+              <w:jc w:val="center"/>
+            </w:pPr>
+            <w:r>
+              <w:t>Clases_&lt;</w:t>
+            </w:r>
+            <w:proofErr w:type="spellStart"/>
+            <w:r>
+              <w:t>EtapaMateria</w:t>
+            </w:r>
+            <w:proofErr w:type="spellEnd"/>
+            <w:r>
+              <w:t>&gt;</w:t>
+            </w:r>
+          </w:p>
+        </w:tc>
+        <w:tc>
+          <w:tcPr>
+            <w:tcW w:w="4706" w:type="dxa"/>
+            <w:shd w:val="clear" w:color="auto" w:fill="auto"/>
+            <w:tcMar>
+              <w:top w:w="100" w:type="dxa"/>
+              <w:left w:w="100" w:type="dxa"/>
+              <w:bottom w:w="100" w:type="dxa"/>
+              <w:right w:w="100" w:type="dxa"/>
+            </w:tcMar>
+          </w:tcPr>
+          <w:p>
+            <w:pPr>
+              <w:widowControl w:val="0"/>
+              <w:spacing w:line="240" w:lineRule="auto"/>
+              <w:jc w:val="center"/>
+              <w:rPr>
+                <w:lang w:val="es-AR"/>
+              </w:rPr>
+            </w:pPr>
+            <w:r>
+              <w:rPr>
+                <w:lang w:val="es-AR"/>
+              </w:rPr>
+              <w:t>https://github.com/SantiLanda/Ingenieria_de_software_2021-Grupo_6/Material_Clases/ClasesGrabadas</w:t>
             </w:r>
           </w:p>
         </w:tc>
@@ -5525,6 +5616,73 @@
             </w:pPr>
             <w:r>
               <w:t xml:space="preserve">En formato XX con 0&lt;=X&lt;=9 e indica el orden de las presentaciones según el orden en qué se de en clase </w:t>
+            </w:r>
+          </w:p>
+        </w:tc>
+      </w:tr>
+      <w:tr>
+        <w:tc>
+          <w:tcPr>
+            <w:tcW w:w="3315" w:type="dxa"/>
+            <w:shd w:val="clear" w:color="auto" w:fill="auto"/>
+            <w:tcMar>
+              <w:top w:w="100" w:type="dxa"/>
+              <w:left w:w="100" w:type="dxa"/>
+              <w:bottom w:w="100" w:type="dxa"/>
+              <w:right w:w="100" w:type="dxa"/>
+            </w:tcMar>
+          </w:tcPr>
+          <w:p>
+            <w:pPr>
+              <w:widowControl w:val="0"/>
+              <w:spacing w:line="240" w:lineRule="auto"/>
+            </w:pPr>
+            <w:r>
+              <w:t>&lt;</w:t>
+            </w:r>
+            <w:proofErr w:type="spellStart"/>
+            <w:r>
+              <w:t>EtapaMateria</w:t>
+            </w:r>
+            <w:proofErr w:type="spellEnd"/>
+            <w:r>
+              <w:t>&gt;</w:t>
+            </w:r>
+          </w:p>
+        </w:tc>
+        <w:tc>
+          <w:tcPr>
+            <w:tcW w:w="6525" w:type="dxa"/>
+            <w:shd w:val="clear" w:color="auto" w:fill="auto"/>
+            <w:tcMar>
+              <w:top w:w="100" w:type="dxa"/>
+              <w:left w:w="100" w:type="dxa"/>
+              <w:bottom w:w="100" w:type="dxa"/>
+              <w:right w:w="100" w:type="dxa"/>
+            </w:tcMar>
+          </w:tcPr>
+          <w:p>
+            <w:pPr>
+              <w:widowControl w:val="0"/>
+              <w:pBdr>
+                <w:top w:val="nil"/>
+                <w:left w:val="nil"/>
+                <w:bottom w:val="nil"/>
+                <w:right w:val="nil"/>
+                <w:between w:val="nil"/>
+              </w:pBdr>
+              <w:spacing w:line="240" w:lineRule="auto"/>
+            </w:pPr>
+            <w:r>
+              <w:t xml:space="preserve">Refiere al momento en el cursado de la materia a las que las clases refieren (1er parcial, 2do Parcial o </w:t>
+            </w:r>
+            <w:proofErr w:type="spellStart"/>
+            <w:r>
+              <w:t>ExamenFinal</w:t>
+            </w:r>
+            <w:proofErr w:type="spellEnd"/>
+            <w:r>
+              <w:t>)</w:t>
             </w:r>
           </w:p>
         </w:tc>

</xml_diff>

<commit_message>
Agregada Carpeta Resumenes y Actualizado Links a clases grabadas
</commit_message>
<xml_diff>
--- a/Trabajos_practicos/Trabajo_practico_4_SCM_HerramientasSCM-E/Trabajo_practico_4_Grupo6.docx
+++ b/Trabajos_practicos/Trabajo_practico_4_SCM_HerramientasSCM-E/Trabajo_practico_4_Grupo6.docx
@@ -1292,25 +1292,7 @@
           <w:sz w:val="26"/>
           <w:szCs w:val="26"/>
         </w:rPr>
-        <w:t xml:space="preserve">Fecha de Presentación: </w:t>
-      </w:r>
-      <w:proofErr w:type="gramStart"/>
-      <w:r>
-        <w:rPr>
-          <w:b/>
-          <w:sz w:val="26"/>
-          <w:szCs w:val="26"/>
-        </w:rPr>
-        <w:t>Martes</w:t>
-      </w:r>
-      <w:proofErr w:type="gramEnd"/>
-      <w:r>
-        <w:rPr>
-          <w:b/>
-          <w:sz w:val="26"/>
-          <w:szCs w:val="26"/>
-        </w:rPr>
-        <w:t xml:space="preserve"> 07/09/2021</w:t>
+        <w:t>Fecha de Presentación: Martes 07/09/2021</w:t>
       </w:r>
     </w:p>
     <w:p>
@@ -1722,17 +1704,8 @@
                 <w:sz w:val="24"/>
                 <w:szCs w:val="24"/>
               </w:rPr>
-              <w:t xml:space="preserve">Conceptos teóricos sobre los temas desarrollados en clase. Bibliografía referenciada sobre el </w:t>
-            </w:r>
-            <w:proofErr w:type="gramStart"/>
-            <w:r>
-              <w:rPr>
-                <w:sz w:val="24"/>
-                <w:szCs w:val="24"/>
-              </w:rPr>
-              <w:t>tema..</w:t>
-            </w:r>
-            <w:proofErr w:type="gramEnd"/>
+              <w:t>Conceptos teóricos sobre los temas desarrollados en clase. Bibliografía referenciada sobre el tema..</w:t>
+            </w:r>
           </w:p>
         </w:tc>
       </w:tr>
@@ -2684,6 +2657,20 @@
       <w:proofErr w:type="spellStart"/>
       <w:r>
         <w:t>ClasesGrabadas</w:t>
+      </w:r>
+      <w:proofErr w:type="spellEnd"/>
+    </w:p>
+    <w:p>
+      <w:pPr>
+        <w:numPr>
+          <w:ilvl w:val="2"/>
+          <w:numId w:val="5"/>
+        </w:numPr>
+        <w:jc w:val="both"/>
+      </w:pPr>
+      <w:proofErr w:type="spellStart"/>
+      <w:r>
+        <w:t>Resumenes</w:t>
       </w:r>
       <w:proofErr w:type="spellEnd"/>
     </w:p>
@@ -3661,10 +3648,13 @@
               <w:t>Notas sobre</w:t>
             </w:r>
             <w:r>
-              <w:t xml:space="preserve"> aclaraciones de los </w:t>
+              <w:t xml:space="preserve"> </w:t>
             </w:r>
             <w:r>
               <w:lastRenderedPageBreak/>
+              <w:t xml:space="preserve">aclaraciones de los </w:t>
+            </w:r>
+            <w:r>
               <w:t>trabajo</w:t>
             </w:r>
             <w:r>
@@ -3722,11 +3712,11 @@
               <w:jc w:val="center"/>
             </w:pPr>
             <w:r>
-              <w:t>https://github.com/SantiLanda/Ingenieria_de_software_2021-</w:t>
+              <w:t>https://github.com/SantiLanda/Ingenieria_de_</w:t>
             </w:r>
             <w:r>
               <w:lastRenderedPageBreak/>
-              <w:t>Grupo_6/Trabajos_practicos/&lt;DirectorioDeTrabajoPractico&gt;</w:t>
+              <w:t>software_2021-Grupo_6/Trabajos_practicos/&lt;DirectorioDeTrabajoPractico&gt;</w:t>
             </w:r>
           </w:p>
         </w:tc>
@@ -4286,6 +4276,103 @@
                 <w:lang w:val="es-AR"/>
               </w:rPr>
               <w:t>https://github.com/SantiLanda/Ingenieria_de_software_2021-Grupo_6/Material_Clases/ClasesGrabadas</w:t>
+            </w:r>
+          </w:p>
+        </w:tc>
+      </w:tr>
+      <w:tr>
+        <w:tc>
+          <w:tcPr>
+            <w:tcW w:w="2115" w:type="dxa"/>
+            <w:shd w:val="clear" w:color="auto" w:fill="auto"/>
+            <w:tcMar>
+              <w:top w:w="100" w:type="dxa"/>
+              <w:left w:w="100" w:type="dxa"/>
+              <w:bottom w:w="100" w:type="dxa"/>
+              <w:right w:w="100" w:type="dxa"/>
+            </w:tcMar>
+          </w:tcPr>
+          <w:p>
+            <w:pPr>
+              <w:widowControl w:val="0"/>
+              <w:spacing w:line="240" w:lineRule="auto"/>
+              <w:rPr>
+                <w:lang w:val="es-AR"/>
+              </w:rPr>
+            </w:pPr>
+            <w:r>
+              <w:rPr>
+                <w:lang w:val="es-AR"/>
+              </w:rPr>
+              <w:t>Resúmenes Teóricos o Mapas Conceptuales para estudiar</w:t>
+            </w:r>
+          </w:p>
+        </w:tc>
+        <w:tc>
+          <w:tcPr>
+            <w:tcW w:w="3739" w:type="dxa"/>
+            <w:shd w:val="clear" w:color="auto" w:fill="auto"/>
+            <w:tcMar>
+              <w:top w:w="100" w:type="dxa"/>
+              <w:left w:w="100" w:type="dxa"/>
+              <w:bottom w:w="100" w:type="dxa"/>
+              <w:right w:w="100" w:type="dxa"/>
+            </w:tcMar>
+          </w:tcPr>
+          <w:p>
+            <w:pPr>
+              <w:widowControl w:val="0"/>
+              <w:spacing w:line="240" w:lineRule="auto"/>
+              <w:jc w:val="center"/>
+            </w:pPr>
+            <w:r>
+              <w:t>&lt;EtapaMateria&gt;_</w:t>
+            </w:r>
+            <w:r>
+              <w:t>Resumen</w:t>
+            </w:r>
+            <w:r>
+              <w:t>_&lt;NumeroResumen&gt;</w:t>
+            </w:r>
+            <w:r>
+              <w:t>_&lt;Autor&gt;</w:t>
+            </w:r>
+            <w:r>
+              <w:t>.pdf/.docx/.doc/.png/.jpg/.jpeg</w:t>
+            </w:r>
+          </w:p>
+        </w:tc>
+        <w:tc>
+          <w:tcPr>
+            <w:tcW w:w="4706" w:type="dxa"/>
+            <w:shd w:val="clear" w:color="auto" w:fill="auto"/>
+            <w:tcMar>
+              <w:top w:w="100" w:type="dxa"/>
+              <w:left w:w="100" w:type="dxa"/>
+              <w:bottom w:w="100" w:type="dxa"/>
+              <w:right w:w="100" w:type="dxa"/>
+            </w:tcMar>
+          </w:tcPr>
+          <w:p>
+            <w:pPr>
+              <w:widowControl w:val="0"/>
+              <w:spacing w:line="240" w:lineRule="auto"/>
+              <w:jc w:val="center"/>
+              <w:rPr>
+                <w:lang w:val="es-AR"/>
+              </w:rPr>
+            </w:pPr>
+            <w:r>
+              <w:rPr>
+                <w:lang w:val="es-AR"/>
+              </w:rPr>
+              <w:t>https://github.com/SantiLanda/Ingenieria_de_software_2021-Grupo_6/Material_Clases/</w:t>
+            </w:r>
+            <w:r>
+              <w:rPr>
+                <w:lang w:val="es-AR"/>
+              </w:rPr>
+              <w:t>Resumenes</w:t>
             </w:r>
           </w:p>
         </w:tc>
@@ -5683,6 +5770,128 @@
             <w:proofErr w:type="spellEnd"/>
             <w:r>
               <w:t>)</w:t>
+            </w:r>
+          </w:p>
+        </w:tc>
+      </w:tr>
+      <w:tr>
+        <w:tc>
+          <w:tcPr>
+            <w:tcW w:w="3315" w:type="dxa"/>
+            <w:shd w:val="clear" w:color="auto" w:fill="auto"/>
+            <w:tcMar>
+              <w:top w:w="100" w:type="dxa"/>
+              <w:left w:w="100" w:type="dxa"/>
+              <w:bottom w:w="100" w:type="dxa"/>
+              <w:right w:w="100" w:type="dxa"/>
+            </w:tcMar>
+          </w:tcPr>
+          <w:p>
+            <w:pPr>
+              <w:widowControl w:val="0"/>
+              <w:spacing w:line="240" w:lineRule="auto"/>
+            </w:pPr>
+            <w:r>
+              <w:t>&lt;Autor&gt;</w:t>
+            </w:r>
+          </w:p>
+        </w:tc>
+        <w:tc>
+          <w:tcPr>
+            <w:tcW w:w="6525" w:type="dxa"/>
+            <w:shd w:val="clear" w:color="auto" w:fill="auto"/>
+            <w:tcMar>
+              <w:top w:w="100" w:type="dxa"/>
+              <w:left w:w="100" w:type="dxa"/>
+              <w:bottom w:w="100" w:type="dxa"/>
+              <w:right w:w="100" w:type="dxa"/>
+            </w:tcMar>
+          </w:tcPr>
+          <w:p>
+            <w:pPr>
+              <w:widowControl w:val="0"/>
+              <w:pBdr>
+                <w:top w:val="nil"/>
+                <w:left w:val="nil"/>
+                <w:bottom w:val="nil"/>
+                <w:right w:val="nil"/>
+                <w:between w:val="nil"/>
+              </w:pBdr>
+              <w:spacing w:line="240" w:lineRule="auto"/>
+            </w:pPr>
+            <w:r>
+              <w:t>Nombre del Autor del Archivo (Puede ser en siglas como “FPF” o abreviaciones como “</w:t>
+            </w:r>
+            <w:proofErr w:type="spellStart"/>
+            <w:r>
+              <w:t>FacuPF</w:t>
+            </w:r>
+            <w:proofErr w:type="spellEnd"/>
+            <w:r>
+              <w:t>”)</w:t>
+            </w:r>
+          </w:p>
+        </w:tc>
+      </w:tr>
+      <w:tr>
+        <w:tc>
+          <w:tcPr>
+            <w:tcW w:w="3315" w:type="dxa"/>
+            <w:shd w:val="clear" w:color="auto" w:fill="auto"/>
+            <w:tcMar>
+              <w:top w:w="100" w:type="dxa"/>
+              <w:left w:w="100" w:type="dxa"/>
+              <w:bottom w:w="100" w:type="dxa"/>
+              <w:right w:w="100" w:type="dxa"/>
+            </w:tcMar>
+          </w:tcPr>
+          <w:p>
+            <w:pPr>
+              <w:widowControl w:val="0"/>
+              <w:spacing w:line="240" w:lineRule="auto"/>
+            </w:pPr>
+            <w:r>
+              <w:t>&lt;</w:t>
+            </w:r>
+            <w:proofErr w:type="spellStart"/>
+            <w:r>
+              <w:t>NumeroResumen</w:t>
+            </w:r>
+            <w:proofErr w:type="spellEnd"/>
+            <w:r>
+              <w:t>&gt;</w:t>
+            </w:r>
+          </w:p>
+        </w:tc>
+        <w:tc>
+          <w:tcPr>
+            <w:tcW w:w="6525" w:type="dxa"/>
+            <w:shd w:val="clear" w:color="auto" w:fill="auto"/>
+            <w:tcMar>
+              <w:top w:w="100" w:type="dxa"/>
+              <w:left w:w="100" w:type="dxa"/>
+              <w:bottom w:w="100" w:type="dxa"/>
+              <w:right w:w="100" w:type="dxa"/>
+            </w:tcMar>
+          </w:tcPr>
+          <w:p>
+            <w:pPr>
+              <w:widowControl w:val="0"/>
+              <w:pBdr>
+                <w:top w:val="nil"/>
+                <w:left w:val="nil"/>
+                <w:bottom w:val="nil"/>
+                <w:right w:val="nil"/>
+                <w:between w:val="nil"/>
+              </w:pBdr>
+              <w:spacing w:line="240" w:lineRule="auto"/>
+            </w:pPr>
+            <w:r>
+              <w:t xml:space="preserve">Número de Orden del resumen o Puede indicar el número de </w:t>
+            </w:r>
+            <w:r>
+              <w:lastRenderedPageBreak/>
+              <w:t>Unidad que abarca (como “U1”)</w:t>
             </w:r>
           </w:p>
         </w:tc>

</xml_diff>

<commit_message>
Actualizado documentos de ítems de configuración (Readme y TP4), Cambio de nombre Github Cheat Sheet y Resumen Joaco
</commit_message>
<xml_diff>
--- a/Trabajos_practicos/Trabajo_practico_4_SCM_HerramientasSCM-E/Trabajo_practico_4_Grupo6.docx
+++ b/Trabajos_practicos/Trabajo_practico_4_SCM_HerramientasSCM-E/Trabajo_practico_4_Grupo6.docx
@@ -1292,7 +1292,25 @@
           <w:sz w:val="26"/>
           <w:szCs w:val="26"/>
         </w:rPr>
-        <w:t>Fecha de Presentación: Martes 07/09/2021</w:t>
+        <w:t xml:space="preserve">Fecha de Presentación: </w:t>
+      </w:r>
+      <w:proofErr w:type="gramStart"/>
+      <w:r>
+        <w:rPr>
+          <w:b/>
+          <w:sz w:val="26"/>
+          <w:szCs w:val="26"/>
+        </w:rPr>
+        <w:t>Martes</w:t>
+      </w:r>
+      <w:proofErr w:type="gramEnd"/>
+      <w:r>
+        <w:rPr>
+          <w:b/>
+          <w:sz w:val="26"/>
+          <w:szCs w:val="26"/>
+        </w:rPr>
+        <w:t xml:space="preserve"> 07/09/2021</w:t>
       </w:r>
     </w:p>
     <w:p>
@@ -1704,8 +1722,17 @@
                 <w:sz w:val="24"/>
                 <w:szCs w:val="24"/>
               </w:rPr>
-              <w:t>Conceptos teóricos sobre los temas desarrollados en clase. Bibliografía referenciada sobre el tema..</w:t>
-            </w:r>
+              <w:t xml:space="preserve">Conceptos teóricos sobre los temas desarrollados en clase. Bibliografía referenciada sobre el </w:t>
+            </w:r>
+            <w:proofErr w:type="gramStart"/>
+            <w:r>
+              <w:rPr>
+                <w:sz w:val="24"/>
+                <w:szCs w:val="24"/>
+              </w:rPr>
+              <w:t>tema..</w:t>
+            </w:r>
+            <w:proofErr w:type="gramEnd"/>
           </w:p>
         </w:tc>
       </w:tr>
@@ -2677,6 +2704,20 @@
     <w:p>
       <w:pPr>
         <w:numPr>
+          <w:ilvl w:val="2"/>
+          <w:numId w:val="5"/>
+        </w:numPr>
+        <w:jc w:val="both"/>
+      </w:pPr>
+      <w:proofErr w:type="spellStart"/>
+      <w:r>
+        <w:t>MaterialBibliografico</w:t>
+      </w:r>
+      <w:proofErr w:type="spellEnd"/>
+    </w:p>
+    <w:p>
+      <w:pPr>
+        <w:numPr>
           <w:ilvl w:val="1"/>
           <w:numId w:val="5"/>
         </w:numPr>
@@ -2803,62 +2844,13 @@
           <w:szCs w:val="24"/>
         </w:rPr>
       </w:pPr>
-    </w:p>
-    <w:p>
-      <w:pPr>
-        <w:jc w:val="both"/>
-        <w:rPr>
-          <w:b/>
-          <w:sz w:val="24"/>
-          <w:szCs w:val="24"/>
-        </w:rPr>
-      </w:pPr>
-    </w:p>
-    <w:p>
-      <w:pPr>
-        <w:jc w:val="both"/>
-        <w:rPr>
-          <w:b/>
-          <w:sz w:val="24"/>
-          <w:szCs w:val="24"/>
-        </w:rPr>
-      </w:pPr>
-    </w:p>
-    <w:p>
-      <w:pPr>
-        <w:jc w:val="both"/>
-        <w:rPr>
-          <w:b/>
-          <w:sz w:val="24"/>
-          <w:szCs w:val="24"/>
-        </w:rPr>
-      </w:pPr>
-    </w:p>
-    <w:p>
-      <w:pPr>
-        <w:jc w:val="both"/>
-        <w:rPr>
-          <w:b/>
-          <w:sz w:val="24"/>
-          <w:szCs w:val="24"/>
-        </w:rPr>
-      </w:pPr>
-    </w:p>
-    <w:p>
-      <w:pPr>
-        <w:jc w:val="both"/>
-        <w:rPr>
-          <w:b/>
-          <w:sz w:val="24"/>
-          <w:szCs w:val="24"/>
-        </w:rPr>
-      </w:pPr>
       <w:r>
         <w:rPr>
           <w:b/>
           <w:sz w:val="24"/>
           <w:szCs w:val="24"/>
         </w:rPr>
+        <w:lastRenderedPageBreak/>
         <w:t>Listado de ítem de Configuración</w:t>
       </w:r>
     </w:p>
@@ -3220,7 +3212,7 @@
               <w:spacing w:line="240" w:lineRule="auto"/>
             </w:pPr>
             <w:r>
-              <w:t>Notas de cambios pendientes del trabajo y recursos, aclaraciones de los profes e información utilizados para el trabajo teórico</w:t>
+              <w:t>Notas de cambios pendientes del trabajo, aclaraciones de los profes e información utilizados para el trabajo teórico</w:t>
             </w:r>
           </w:p>
         </w:tc>
@@ -3648,26 +3640,111 @@
               <w:t>Notas sobre</w:t>
             </w:r>
             <w:r>
+              <w:t xml:space="preserve"> aclaraciones de los </w:t>
+            </w:r>
+            <w:r>
+              <w:t>trabajo</w:t>
+            </w:r>
+            <w:r>
+              <w:t>s</w:t>
+            </w:r>
+            <w:r>
               <w:t xml:space="preserve"> </w:t>
             </w:r>
             <w:r>
+              <w:t>prácticos</w:t>
+            </w:r>
+            <w:r>
+              <w:t xml:space="preserve"> </w:t>
+            </w:r>
+          </w:p>
+        </w:tc>
+        <w:tc>
+          <w:tcPr>
+            <w:tcW w:w="3739" w:type="dxa"/>
+            <w:shd w:val="clear" w:color="auto" w:fill="auto"/>
+            <w:tcMar>
+              <w:top w:w="100" w:type="dxa"/>
+              <w:left w:w="100" w:type="dxa"/>
+              <w:bottom w:w="100" w:type="dxa"/>
+              <w:right w:w="100" w:type="dxa"/>
+            </w:tcMar>
+          </w:tcPr>
+          <w:p>
+            <w:pPr>
+              <w:widowControl w:val="0"/>
+              <w:spacing w:line="240" w:lineRule="auto"/>
+              <w:jc w:val="center"/>
+            </w:pPr>
+            <w:r>
+              <w:t>README.md</w:t>
+            </w:r>
+          </w:p>
+        </w:tc>
+        <w:tc>
+          <w:tcPr>
+            <w:tcW w:w="4706" w:type="dxa"/>
+            <w:shd w:val="clear" w:color="auto" w:fill="auto"/>
+            <w:tcMar>
+              <w:top w:w="100" w:type="dxa"/>
+              <w:left w:w="100" w:type="dxa"/>
+              <w:bottom w:w="100" w:type="dxa"/>
+              <w:right w:w="100" w:type="dxa"/>
+            </w:tcMar>
+          </w:tcPr>
+          <w:p>
+            <w:pPr>
+              <w:widowControl w:val="0"/>
+              <w:spacing w:line="240" w:lineRule="auto"/>
+              <w:jc w:val="center"/>
+            </w:pPr>
+            <w:r>
+              <w:t>https://github.com/SantiLanda/Ingenieria_de_software_2021-Grupo_6/Trabajos_practicos/&lt;DirectorioDeTrabajoPractico&gt;</w:t>
+            </w:r>
+          </w:p>
+        </w:tc>
+      </w:tr>
+      <w:tr>
+        <w:tc>
+          <w:tcPr>
+            <w:tcW w:w="2115" w:type="dxa"/>
+            <w:shd w:val="clear" w:color="auto" w:fill="auto"/>
+            <w:tcMar>
+              <w:top w:w="100" w:type="dxa"/>
+              <w:left w:w="100" w:type="dxa"/>
+              <w:bottom w:w="100" w:type="dxa"/>
+              <w:right w:w="100" w:type="dxa"/>
+            </w:tcMar>
+          </w:tcPr>
+          <w:p>
+            <w:pPr>
+              <w:widowControl w:val="0"/>
+              <w:spacing w:line="240" w:lineRule="auto"/>
+            </w:pPr>
+            <w:r>
+              <w:t xml:space="preserve">Notas </w:t>
+            </w:r>
+            <w:r>
+              <w:t>con</w:t>
+            </w:r>
+            <w:r>
+              <w:t xml:space="preserve"> recursos </w:t>
+            </w:r>
+            <w:r>
               <w:lastRenderedPageBreak/>
-              <w:t xml:space="preserve">aclaraciones de los </w:t>
-            </w:r>
-            <w:r>
-              <w:t>trabajo</w:t>
-            </w:r>
-            <w:r>
-              <w:t>s</w:t>
+              <w:t xml:space="preserve">e información </w:t>
+            </w:r>
+            <w:r>
+              <w:t>extra</w:t>
             </w:r>
             <w:r>
               <w:t xml:space="preserve"> </w:t>
             </w:r>
             <w:r>
-              <w:t>prácticos</w:t>
-            </w:r>
-            <w:r>
-              <w:t xml:space="preserve"> </w:t>
+              <w:t>sobre</w:t>
+            </w:r>
+            <w:r>
+              <w:t xml:space="preserve"> el trabajo teórico </w:t>
             </w:r>
           </w:p>
         </w:tc>
@@ -3716,7 +3793,7 @@
             </w:r>
             <w:r>
               <w:lastRenderedPageBreak/>
-              <w:t>software_2021-Grupo_6/Trabajos_practicos/&lt;DirectorioDeTrabajoPractico&gt;</w:t>
+              <w:t>software_2021-Grupo_6/Trabajos_teoricos/&lt;DirectorioDeTrabajoTeoricos&gt;</w:t>
             </w:r>
           </w:p>
         </w:tc>
@@ -3740,83 +3817,10 @@
             </w:pPr>
             <w:r>
               <w:lastRenderedPageBreak/>
-              <w:t xml:space="preserve">Notas </w:t>
-            </w:r>
-            <w:r>
-              <w:t>con</w:t>
-            </w:r>
-            <w:r>
-              <w:t xml:space="preserve"> recursos, aclaraciones de los profes e información utilizados para el trabajo teórico </w:t>
-            </w:r>
-          </w:p>
-        </w:tc>
-        <w:tc>
-          <w:tcPr>
-            <w:tcW w:w="3739" w:type="dxa"/>
-            <w:shd w:val="clear" w:color="auto" w:fill="auto"/>
-            <w:tcMar>
-              <w:top w:w="100" w:type="dxa"/>
-              <w:left w:w="100" w:type="dxa"/>
-              <w:bottom w:w="100" w:type="dxa"/>
-              <w:right w:w="100" w:type="dxa"/>
-            </w:tcMar>
-          </w:tcPr>
-          <w:p>
-            <w:pPr>
-              <w:widowControl w:val="0"/>
-              <w:spacing w:line="240" w:lineRule="auto"/>
-              <w:jc w:val="center"/>
-            </w:pPr>
-            <w:r>
-              <w:t>README.md</w:t>
-            </w:r>
-          </w:p>
-        </w:tc>
-        <w:tc>
-          <w:tcPr>
-            <w:tcW w:w="4706" w:type="dxa"/>
-            <w:shd w:val="clear" w:color="auto" w:fill="auto"/>
-            <w:tcMar>
-              <w:top w:w="100" w:type="dxa"/>
-              <w:left w:w="100" w:type="dxa"/>
-              <w:bottom w:w="100" w:type="dxa"/>
-              <w:right w:w="100" w:type="dxa"/>
-            </w:tcMar>
-          </w:tcPr>
-          <w:p>
-            <w:pPr>
-              <w:widowControl w:val="0"/>
-              <w:spacing w:line="240" w:lineRule="auto"/>
-              <w:jc w:val="center"/>
-            </w:pPr>
-            <w:r>
-              <w:t>https://github.com/SantiLanda/Ingenieria_de_software_2021-Grupo_6/Trabajos_teoricos/&lt;DirectorioDeTrabajoTeoricos&gt;</w:t>
-            </w:r>
-          </w:p>
-        </w:tc>
-      </w:tr>
-      <w:tr>
-        <w:tc>
-          <w:tcPr>
-            <w:tcW w:w="2115" w:type="dxa"/>
-            <w:shd w:val="clear" w:color="auto" w:fill="auto"/>
-            <w:tcMar>
-              <w:top w:w="100" w:type="dxa"/>
-              <w:left w:w="100" w:type="dxa"/>
-              <w:bottom w:w="100" w:type="dxa"/>
-              <w:right w:w="100" w:type="dxa"/>
-            </w:tcMar>
-          </w:tcPr>
-          <w:p>
-            <w:pPr>
-              <w:widowControl w:val="0"/>
-              <w:spacing w:line="240" w:lineRule="auto"/>
-            </w:pPr>
-            <w:r>
               <w:t>Notas resumidas del Plan de Configuración de Software</w:t>
             </w:r>
             <w:r>
-              <w:t xml:space="preserve"> y notas sobre el repositorio</w:t>
+              <w:t xml:space="preserve"> y sobre el repositorio</w:t>
             </w:r>
           </w:p>
         </w:tc>
@@ -4373,6 +4377,123 @@
                 <w:lang w:val="es-AR"/>
               </w:rPr>
               <w:t>Resumenes</w:t>
+            </w:r>
+          </w:p>
+        </w:tc>
+      </w:tr>
+      <w:tr>
+        <w:tc>
+          <w:tcPr>
+            <w:tcW w:w="2115" w:type="dxa"/>
+            <w:shd w:val="clear" w:color="auto" w:fill="auto"/>
+            <w:tcMar>
+              <w:top w:w="100" w:type="dxa"/>
+              <w:left w:w="100" w:type="dxa"/>
+              <w:bottom w:w="100" w:type="dxa"/>
+              <w:right w:w="100" w:type="dxa"/>
+            </w:tcMar>
+          </w:tcPr>
+          <w:p>
+            <w:pPr>
+              <w:widowControl w:val="0"/>
+              <w:spacing w:line="240" w:lineRule="auto"/>
+              <w:rPr>
+                <w:lang w:val="es-AR"/>
+              </w:rPr>
+            </w:pPr>
+            <w:r>
+              <w:rPr>
+                <w:lang w:val="es-AR"/>
+              </w:rPr>
+              <w:t>Material Bibliográfico</w:t>
+            </w:r>
+          </w:p>
+        </w:tc>
+        <w:tc>
+          <w:tcPr>
+            <w:tcW w:w="3739" w:type="dxa"/>
+            <w:shd w:val="clear" w:color="auto" w:fill="auto"/>
+            <w:tcMar>
+              <w:top w:w="100" w:type="dxa"/>
+              <w:left w:w="100" w:type="dxa"/>
+              <w:bottom w:w="100" w:type="dxa"/>
+              <w:right w:w="100" w:type="dxa"/>
+            </w:tcMar>
+          </w:tcPr>
+          <w:p>
+            <w:pPr>
+              <w:widowControl w:val="0"/>
+              <w:spacing w:line="240" w:lineRule="auto"/>
+              <w:jc w:val="center"/>
+            </w:pPr>
+            <w:r>
+              <w:t>&lt;</w:t>
+            </w:r>
+            <w:proofErr w:type="spellStart"/>
+            <w:r>
+              <w:t>TítuloDelLibro</w:t>
+            </w:r>
+            <w:proofErr w:type="spellEnd"/>
+            <w:r>
+              <w:t>&gt;_&lt;</w:t>
+            </w:r>
+            <w:proofErr w:type="spellStart"/>
+            <w:r>
+              <w:t>AutorLibro</w:t>
+            </w:r>
+            <w:proofErr w:type="spellEnd"/>
+            <w:r>
+              <w:t>&gt;.[</w:t>
+            </w:r>
+            <w:proofErr w:type="spellStart"/>
+            <w:r>
+              <w:t>pdf</w:t>
+            </w:r>
+            <w:proofErr w:type="spellEnd"/>
+            <w:r>
+              <w:t>/</w:t>
+            </w:r>
+            <w:proofErr w:type="spellStart"/>
+            <w:r>
+              <w:t>epub</w:t>
+            </w:r>
+            <w:proofErr w:type="spellEnd"/>
+            <w:r>
+              <w:t>]</w:t>
+            </w:r>
+          </w:p>
+        </w:tc>
+        <w:tc>
+          <w:tcPr>
+            <w:tcW w:w="4706" w:type="dxa"/>
+            <w:shd w:val="clear" w:color="auto" w:fill="auto"/>
+            <w:tcMar>
+              <w:top w:w="100" w:type="dxa"/>
+              <w:left w:w="100" w:type="dxa"/>
+              <w:bottom w:w="100" w:type="dxa"/>
+              <w:right w:w="100" w:type="dxa"/>
+            </w:tcMar>
+          </w:tcPr>
+          <w:p>
+            <w:pPr>
+              <w:widowControl w:val="0"/>
+              <w:spacing w:line="240" w:lineRule="auto"/>
+              <w:jc w:val="center"/>
+              <w:rPr>
+                <w:lang w:val="es-AR"/>
+              </w:rPr>
+            </w:pPr>
+            <w:r>
+              <w:rPr>
+                <w:lang w:val="es-AR"/>
+              </w:rPr>
+              <w:t>https://github.com/SantiLanda/Ingenieria_de_software_2021-Grupo_6/Material_Clases/</w:t>
+            </w:r>
+            <w:r>
+              <w:rPr>
+                <w:lang w:val="es-AR"/>
+              </w:rPr>
+              <w:t>MaterialBibliografico</w:t>
             </w:r>
           </w:p>
         </w:tc>
@@ -5896,6 +6017,133 @@
           </w:p>
         </w:tc>
       </w:tr>
+      <w:tr>
+        <w:tc>
+          <w:tcPr>
+            <w:tcW w:w="3315" w:type="dxa"/>
+            <w:shd w:val="clear" w:color="auto" w:fill="auto"/>
+            <w:tcMar>
+              <w:top w:w="100" w:type="dxa"/>
+              <w:left w:w="100" w:type="dxa"/>
+              <w:bottom w:w="100" w:type="dxa"/>
+              <w:right w:w="100" w:type="dxa"/>
+            </w:tcMar>
+          </w:tcPr>
+          <w:p>
+            <w:pPr>
+              <w:widowControl w:val="0"/>
+              <w:spacing w:line="240" w:lineRule="auto"/>
+            </w:pPr>
+            <w:r>
+              <w:lastRenderedPageBreak/>
+              <w:t>&lt;</w:t>
+            </w:r>
+            <w:proofErr w:type="spellStart"/>
+            <w:r>
+              <w:t>TítuloDelLibro</w:t>
+            </w:r>
+            <w:proofErr w:type="spellEnd"/>
+            <w:r>
+              <w:t>&gt;</w:t>
+            </w:r>
+          </w:p>
+        </w:tc>
+        <w:tc>
+          <w:tcPr>
+            <w:tcW w:w="6525" w:type="dxa"/>
+            <w:shd w:val="clear" w:color="auto" w:fill="auto"/>
+            <w:tcMar>
+              <w:top w:w="100" w:type="dxa"/>
+              <w:left w:w="100" w:type="dxa"/>
+              <w:bottom w:w="100" w:type="dxa"/>
+              <w:right w:w="100" w:type="dxa"/>
+            </w:tcMar>
+          </w:tcPr>
+          <w:p>
+            <w:pPr>
+              <w:widowControl w:val="0"/>
+              <w:pBdr>
+                <w:top w:val="nil"/>
+                <w:left w:val="nil"/>
+                <w:bottom w:val="nil"/>
+                <w:right w:val="nil"/>
+                <w:between w:val="nil"/>
+              </w:pBdr>
+              <w:spacing w:line="240" w:lineRule="auto"/>
+            </w:pPr>
+            <w:r>
+              <w:t>Separado por “-”, es el título del libro</w:t>
+            </w:r>
+          </w:p>
+        </w:tc>
+      </w:tr>
+      <w:tr>
+        <w:tc>
+          <w:tcPr>
+            <w:tcW w:w="3315" w:type="dxa"/>
+            <w:shd w:val="clear" w:color="auto" w:fill="auto"/>
+            <w:tcMar>
+              <w:top w:w="100" w:type="dxa"/>
+              <w:left w:w="100" w:type="dxa"/>
+              <w:bottom w:w="100" w:type="dxa"/>
+              <w:right w:w="100" w:type="dxa"/>
+            </w:tcMar>
+          </w:tcPr>
+          <w:p>
+            <w:pPr>
+              <w:widowControl w:val="0"/>
+              <w:spacing w:line="240" w:lineRule="auto"/>
+            </w:pPr>
+            <w:r>
+              <w:t>&lt;</w:t>
+            </w:r>
+            <w:proofErr w:type="spellStart"/>
+            <w:r>
+              <w:t>AutorLibro</w:t>
+            </w:r>
+            <w:proofErr w:type="spellEnd"/>
+            <w:r>
+              <w:t>&gt;</w:t>
+            </w:r>
+          </w:p>
+        </w:tc>
+        <w:tc>
+          <w:tcPr>
+            <w:tcW w:w="6525" w:type="dxa"/>
+            <w:shd w:val="clear" w:color="auto" w:fill="auto"/>
+            <w:tcMar>
+              <w:top w:w="100" w:type="dxa"/>
+              <w:left w:w="100" w:type="dxa"/>
+              <w:bottom w:w="100" w:type="dxa"/>
+              <w:right w:w="100" w:type="dxa"/>
+            </w:tcMar>
+          </w:tcPr>
+          <w:p>
+            <w:pPr>
+              <w:widowControl w:val="0"/>
+              <w:pBdr>
+                <w:top w:val="nil"/>
+                <w:left w:val="nil"/>
+                <w:bottom w:val="nil"/>
+                <w:right w:val="nil"/>
+                <w:between w:val="nil"/>
+              </w:pBdr>
+              <w:spacing w:line="240" w:lineRule="auto"/>
+            </w:pPr>
+            <w:r>
+              <w:t>Nombre del autor como “</w:t>
+            </w:r>
+            <w:proofErr w:type="spellStart"/>
+            <w:r>
+              <w:t>ErichGamma</w:t>
+            </w:r>
+            <w:proofErr w:type="spellEnd"/>
+            <w:r>
+              <w:t xml:space="preserve">” </w:t>
+            </w:r>
+          </w:p>
+        </w:tc>
+      </w:tr>
     </w:tbl>
     <w:p>
       <w:pPr>
@@ -5940,7 +6188,13 @@
         <w:t>tag</w:t>
       </w:r>
       <w:r>
-        <w:t xml:space="preserve"> cada vez que los trabajos prácticos se encuentren ya corregidos o evaluados por los profesores</w:t>
+        <w:t xml:space="preserve"> cada vez que los trabajos prácticos se encuentren ya corregidos </w:t>
+      </w:r>
+      <w:r>
+        <w:t>y/</w:t>
+      </w:r>
+      <w:r>
+        <w:t>o evaluados por los profesores</w:t>
       </w:r>
       <w:r>
         <w:t>.</w:t>

</xml_diff>

<commit_message>
Agregado TP14 corregido y actualizado documentos de configuración de ítems
</commit_message>
<xml_diff>
--- a/Trabajos_practicos/Trabajo_practico_4_SCM_HerramientasSCM-E/Trabajo_practico_4_Grupo6.docx
+++ b/Trabajos_practicos/Trabajo_practico_4_SCM_HerramientasSCM-E/Trabajo_practico_4_Grupo6.docx
@@ -766,11 +766,9 @@
               <w:widowControl w:val="0"/>
               <w:spacing w:line="240" w:lineRule="auto"/>
             </w:pPr>
-            <w:proofErr w:type="spellStart"/>
             <w:r>
               <w:t>Pozzo</w:t>
             </w:r>
-            <w:proofErr w:type="spellEnd"/>
           </w:p>
         </w:tc>
         <w:tc>
@@ -961,11 +959,9 @@
               <w:widowControl w:val="0"/>
               <w:spacing w:line="240" w:lineRule="auto"/>
             </w:pPr>
-            <w:proofErr w:type="spellStart"/>
             <w:r>
               <w:t>Joaquin</w:t>
             </w:r>
-            <w:proofErr w:type="spellEnd"/>
           </w:p>
         </w:tc>
         <w:tc>
@@ -990,19 +986,9 @@
               <w:widowControl w:val="0"/>
               <w:spacing w:line="240" w:lineRule="auto"/>
             </w:pPr>
-            <w:proofErr w:type="spellStart"/>
-            <w:r>
-              <w:t>Giron</w:t>
-            </w:r>
-            <w:proofErr w:type="spellEnd"/>
-            <w:r>
-              <w:t xml:space="preserve"> </w:t>
-            </w:r>
-            <w:proofErr w:type="spellStart"/>
-            <w:r>
-              <w:t>Pignol</w:t>
-            </w:r>
-            <w:proofErr w:type="spellEnd"/>
+            <w:r>
+              <w:t>Giron Pignol</w:t>
+            </w:r>
           </w:p>
         </w:tc>
         <w:tc>
@@ -1204,13 +1190,8 @@
         </w:numPr>
         <w:shd w:val="clear" w:color="auto" w:fill="FFFFFF"/>
       </w:pPr>
-      <w:proofErr w:type="spellStart"/>
       <w:r>
-        <w:t>Meles</w:t>
-      </w:r>
-      <w:proofErr w:type="spellEnd"/>
-      <w:r>
-        <w:t>, Silvia Judith (Titular)</w:t>
+        <w:t>Meles, Silvia Judith (Titular)</w:t>
       </w:r>
     </w:p>
     <w:p>
@@ -1221,21 +1202,8 @@
         </w:numPr>
         <w:shd w:val="clear" w:color="auto" w:fill="FFFFFF"/>
       </w:pPr>
-      <w:proofErr w:type="spellStart"/>
       <w:r>
-        <w:t>Boiero</w:t>
-      </w:r>
-      <w:proofErr w:type="spellEnd"/>
-      <w:r>
-        <w:t xml:space="preserve"> </w:t>
-      </w:r>
-      <w:proofErr w:type="spellStart"/>
-      <w:r>
-        <w:t>Rovera</w:t>
-      </w:r>
-      <w:proofErr w:type="spellEnd"/>
-      <w:r>
-        <w:t>, Gerardo Javier (JTP)</w:t>
+        <w:t>Boiero Rovera, Gerardo Javier (JTP)</w:t>
       </w:r>
     </w:p>
     <w:p>
@@ -1248,15 +1216,7 @@
         <w:spacing w:after="240"/>
       </w:pPr>
       <w:r>
-        <w:t xml:space="preserve">Crespo, María </w:t>
-      </w:r>
-      <w:proofErr w:type="spellStart"/>
-      <w:r>
-        <w:t>Mickaela</w:t>
-      </w:r>
-      <w:proofErr w:type="spellEnd"/>
-      <w:r>
-        <w:t xml:space="preserve"> (Ayudante 1ra)</w:t>
+        <w:t>Crespo, María Mickaela (Ayudante 1ra)</w:t>
       </w:r>
     </w:p>
     <w:p/>
@@ -1292,25 +1252,7 @@
           <w:sz w:val="26"/>
           <w:szCs w:val="26"/>
         </w:rPr>
-        <w:t xml:space="preserve">Fecha de Presentación: </w:t>
-      </w:r>
-      <w:proofErr w:type="gramStart"/>
-      <w:r>
-        <w:rPr>
-          <w:b/>
-          <w:sz w:val="26"/>
-          <w:szCs w:val="26"/>
-        </w:rPr>
-        <w:t>Martes</w:t>
-      </w:r>
-      <w:proofErr w:type="gramEnd"/>
-      <w:r>
-        <w:rPr>
-          <w:b/>
-          <w:sz w:val="26"/>
-          <w:szCs w:val="26"/>
-        </w:rPr>
-        <w:t xml:space="preserve"> 07/09/2021</w:t>
+        <w:t>Fecha de Presentación: Martes 07/09/2021</w:t>
       </w:r>
     </w:p>
     <w:p>
@@ -1722,17 +1664,8 @@
                 <w:sz w:val="24"/>
                 <w:szCs w:val="24"/>
               </w:rPr>
-              <w:t xml:space="preserve">Conceptos teóricos sobre los temas desarrollados en clase. Bibliografía referenciada sobre el </w:t>
-            </w:r>
-            <w:proofErr w:type="gramStart"/>
-            <w:r>
-              <w:rPr>
-                <w:sz w:val="24"/>
-                <w:szCs w:val="24"/>
-              </w:rPr>
-              <w:t>tema..</w:t>
-            </w:r>
-            <w:proofErr w:type="gramEnd"/>
+              <w:t>Conceptos teóricos sobre los temas desarrollados en clase. Bibliografía referenciada sobre el tema..</w:t>
+            </w:r>
           </w:p>
         </w:tc>
       </w:tr>
@@ -2165,23 +2098,7 @@
                 <w:sz w:val="24"/>
                 <w:szCs w:val="24"/>
               </w:rPr>
-              <w:t xml:space="preserve">Realizar </w:t>
-            </w:r>
-            <w:proofErr w:type="spellStart"/>
-            <w:r>
-              <w:rPr>
-                <w:sz w:val="24"/>
-                <w:szCs w:val="24"/>
-              </w:rPr>
-              <w:t>Commit</w:t>
-            </w:r>
-            <w:proofErr w:type="spellEnd"/>
-            <w:r>
-              <w:rPr>
-                <w:sz w:val="24"/>
-                <w:szCs w:val="24"/>
-              </w:rPr>
-              <w:t xml:space="preserve"> (colocar) de cada ítem de configuración disponible al momento.</w:t>
+              <w:t>Realizar Commit (colocar) de cada ítem de configuración disponible al momento.</w:t>
             </w:r>
           </w:p>
           <w:p>
@@ -2361,11 +2278,9 @@
         </w:numPr>
         <w:jc w:val="both"/>
       </w:pPr>
-      <w:proofErr w:type="spellStart"/>
       <w:r>
         <w:t>Trabajos_practicos</w:t>
       </w:r>
-      <w:proofErr w:type="spellEnd"/>
     </w:p>
     <w:p>
       <w:pPr>
@@ -2504,14 +2419,12 @@
           <w:lang w:val="en-US"/>
         </w:rPr>
       </w:pPr>
-      <w:proofErr w:type="spellStart"/>
       <w:r>
         <w:rPr>
           <w:lang w:val="en-US"/>
         </w:rPr>
         <w:t>Recursos</w:t>
       </w:r>
-      <w:proofErr w:type="spellEnd"/>
     </w:p>
     <w:p>
       <w:pPr>
@@ -2588,16 +2501,26 @@
     <w:p>
       <w:pPr>
         <w:numPr>
+          <w:ilvl w:val="2"/>
+          <w:numId w:val="5"/>
+        </w:numPr>
+        <w:jc w:val="both"/>
+      </w:pPr>
+      <w:r>
+        <w:t>Trabajo_practico_14_Retrospective-E</w:t>
+      </w:r>
+    </w:p>
+    <w:p>
+      <w:pPr>
+        <w:numPr>
           <w:ilvl w:val="1"/>
           <w:numId w:val="5"/>
         </w:numPr>
         <w:jc w:val="both"/>
       </w:pPr>
-      <w:proofErr w:type="spellStart"/>
       <w:r>
         <w:t>Trabajos_teoricos</w:t>
       </w:r>
-      <w:proofErr w:type="spellEnd"/>
     </w:p>
     <w:p>
       <w:pPr>
@@ -2643,11 +2566,9 @@
         </w:numPr>
         <w:jc w:val="both"/>
       </w:pPr>
-      <w:proofErr w:type="spellStart"/>
       <w:r>
         <w:t>Material_Clases</w:t>
       </w:r>
-      <w:proofErr w:type="spellEnd"/>
     </w:p>
     <w:p>
       <w:pPr>
@@ -2681,11 +2602,9 @@
         </w:numPr>
         <w:jc w:val="both"/>
       </w:pPr>
-      <w:proofErr w:type="spellStart"/>
       <w:r>
         <w:t>ClasesGrabadas</w:t>
       </w:r>
-      <w:proofErr w:type="spellEnd"/>
     </w:p>
     <w:p>
       <w:pPr>
@@ -2695,11 +2614,9 @@
         </w:numPr>
         <w:jc w:val="both"/>
       </w:pPr>
-      <w:proofErr w:type="spellStart"/>
       <w:r>
         <w:t>Resumenes</w:t>
       </w:r>
-      <w:proofErr w:type="spellEnd"/>
     </w:p>
     <w:p>
       <w:pPr>
@@ -2709,11 +2626,9 @@
         </w:numPr>
         <w:jc w:val="both"/>
       </w:pPr>
-      <w:proofErr w:type="spellStart"/>
       <w:r>
         <w:t>MaterialBibliografico</w:t>
       </w:r>
-      <w:proofErr w:type="spellEnd"/>
     </w:p>
     <w:p>
       <w:pPr>
@@ -2723,11 +2638,9 @@
         </w:numPr>
         <w:jc w:val="both"/>
       </w:pPr>
-      <w:proofErr w:type="spellStart"/>
       <w:r>
         <w:t>Reglas_de_Juego</w:t>
       </w:r>
-      <w:proofErr w:type="spellEnd"/>
     </w:p>
     <w:p>
       <w:pPr>
@@ -2738,15 +2651,7 @@
         <w:jc w:val="both"/>
       </w:pPr>
       <w:r>
-        <w:t>README (</w:t>
-      </w:r>
-      <w:proofErr w:type="spellStart"/>
-      <w:r>
-        <w:t>md</w:t>
-      </w:r>
-      <w:proofErr w:type="spellEnd"/>
-      <w:r>
-        <w:t>)</w:t>
+        <w:t>README (md)</w:t>
       </w:r>
     </w:p>
     <w:p>
@@ -2850,7 +2755,6 @@
           <w:sz w:val="24"/>
           <w:szCs w:val="24"/>
         </w:rPr>
-        <w:lastRenderedPageBreak/>
         <w:t>Listado de ítem de Configuración</w:t>
       </w:r>
     </w:p>
@@ -3057,32 +2961,11 @@
               <w:spacing w:line="240" w:lineRule="auto"/>
               <w:jc w:val="center"/>
             </w:pPr>
-            <w:proofErr w:type="spellStart"/>
-            <w:r>
-              <w:t>Trabajo_practico_Corregido</w:t>
-            </w:r>
-            <w:proofErr w:type="spellEnd"/>
-            <w:r>
-              <w:t>_&lt;</w:t>
-            </w:r>
-            <w:proofErr w:type="spellStart"/>
-            <w:r>
-              <w:t>NumeroTrabajoPractico</w:t>
-            </w:r>
-            <w:proofErr w:type="spellEnd"/>
-            <w:r>
-              <w:t>&gt;_Grupo6.</w:t>
-            </w:r>
-            <w:r>
-              <w:t xml:space="preserve"> .&lt;</w:t>
-            </w:r>
-            <w:proofErr w:type="spellStart"/>
-            <w:r>
-              <w:t>ExtensionDocumento</w:t>
-            </w:r>
-            <w:proofErr w:type="spellEnd"/>
-            <w:r>
-              <w:t xml:space="preserve"> &gt;</w:t>
+            <w:r>
+              <w:t>Trabajo_practico_Corregido_&lt;NumeroTrabajoPractico&gt;_Grupo6.</w:t>
+            </w:r>
+            <w:r>
+              <w:t xml:space="preserve"> .&lt;ExtensionDocumento &gt;</w:t>
             </w:r>
           </w:p>
         </w:tc>
@@ -3148,27 +3031,9 @@
               <w:spacing w:line="240" w:lineRule="auto"/>
               <w:jc w:val="center"/>
             </w:pPr>
-            <w:proofErr w:type="spellStart"/>
-            <w:r>
-              <w:t>Anotaciones_TP</w:t>
-            </w:r>
-            <w:proofErr w:type="spellEnd"/>
-            <w:r>
-              <w:t>&lt;</w:t>
-            </w:r>
-            <w:proofErr w:type="spellStart"/>
-            <w:r>
-              <w:t>NumeroTrabajoPractico</w:t>
-            </w:r>
-            <w:proofErr w:type="spellEnd"/>
-            <w:r>
-              <w:t>&gt;.</w:t>
-            </w:r>
-            <w:proofErr w:type="spellStart"/>
-            <w:r>
-              <w:t>md</w:t>
-            </w:r>
-            <w:proofErr w:type="spellEnd"/>
+            <w:r>
+              <w:t>Anotaciones_TP&lt;NumeroTrabajoPractico&gt;.md</w:t>
+            </w:r>
           </w:p>
         </w:tc>
         <w:tc>
@@ -3233,27 +3098,9 @@
               <w:spacing w:line="240" w:lineRule="auto"/>
               <w:jc w:val="center"/>
             </w:pPr>
-            <w:proofErr w:type="spellStart"/>
-            <w:r>
-              <w:t>Anotaciones_TT</w:t>
-            </w:r>
-            <w:proofErr w:type="spellEnd"/>
-            <w:r>
-              <w:t>&lt;</w:t>
-            </w:r>
-            <w:proofErr w:type="spellStart"/>
-            <w:r>
-              <w:t>NumeroTrabajoTeorico</w:t>
-            </w:r>
-            <w:proofErr w:type="spellEnd"/>
-            <w:r>
-              <w:t>&gt;.</w:t>
-            </w:r>
-            <w:proofErr w:type="spellStart"/>
-            <w:r>
-              <w:t>md</w:t>
-            </w:r>
-            <w:proofErr w:type="spellEnd"/>
+            <w:r>
+              <w:t>Anotaciones_TT&lt;NumeroTrabajoTeorico&gt;.md</w:t>
+            </w:r>
           </w:p>
         </w:tc>
         <w:tc>
@@ -3319,42 +3166,10 @@
               <w:jc w:val="center"/>
             </w:pPr>
             <w:r>
-              <w:t>&lt;</w:t>
-            </w:r>
-            <w:proofErr w:type="spellStart"/>
-            <w:r>
-              <w:t>aaaa</w:t>
-            </w:r>
-            <w:proofErr w:type="spellEnd"/>
-            <w:r>
-              <w:t>&gt;_4K&lt;n&gt;_Grupo&lt;</w:t>
-            </w:r>
-            <w:proofErr w:type="spellStart"/>
-            <w:r>
-              <w:t>nn</w:t>
-            </w:r>
-            <w:proofErr w:type="spellEnd"/>
-            <w:r>
-              <w:t>&gt;_&lt;</w:t>
-            </w:r>
-            <w:proofErr w:type="spellStart"/>
-            <w:r>
-              <w:t>Tema_abordado</w:t>
-            </w:r>
-            <w:proofErr w:type="spellEnd"/>
-            <w:r>
-              <w:t>&gt;</w:t>
-            </w:r>
-            <w:r>
-              <w:t>.&lt;</w:t>
-            </w:r>
-            <w:proofErr w:type="spellStart"/>
-            <w:r>
-              <w:t>ExtensionDocumento</w:t>
-            </w:r>
-            <w:proofErr w:type="spellEnd"/>
-            <w:r>
-              <w:t xml:space="preserve"> &gt;</w:t>
+              <w:t>&lt;aaaa&gt;_4K&lt;n&gt;_Grupo&lt;nn&gt;_&lt;Tema_abordado&gt;</w:t>
+            </w:r>
+            <w:r>
+              <w:t>.&lt;ExtensionDocumento &gt;</w:t>
             </w:r>
           </w:p>
         </w:tc>
@@ -3421,55 +3236,7 @@
               <w:jc w:val="center"/>
             </w:pPr>
             <w:r>
-              <w:t>&lt;</w:t>
-            </w:r>
-            <w:proofErr w:type="spellStart"/>
-            <w:r>
-              <w:t>aaaa</w:t>
-            </w:r>
-            <w:proofErr w:type="spellEnd"/>
-            <w:r>
-              <w:t>&gt;-&lt;mm&gt;-&lt;</w:t>
-            </w:r>
-            <w:proofErr w:type="spellStart"/>
-            <w:r>
-              <w:t>dd</w:t>
-            </w:r>
-            <w:proofErr w:type="spellEnd"/>
-            <w:r>
-              <w:t>&gt;_&lt;Nombre&gt;.[</w:t>
-            </w:r>
-            <w:proofErr w:type="spellStart"/>
-            <w:r>
-              <w:t>jpg</w:t>
-            </w:r>
-            <w:proofErr w:type="spellEnd"/>
-            <w:r>
-              <w:t>/</w:t>
-            </w:r>
-            <w:proofErr w:type="spellStart"/>
-            <w:r>
-              <w:t>txt</w:t>
-            </w:r>
-            <w:proofErr w:type="spellEnd"/>
-            <w:r>
-              <w:t>/</w:t>
-            </w:r>
-            <w:proofErr w:type="spellStart"/>
-            <w:r>
-              <w:t>md</w:t>
-            </w:r>
-            <w:proofErr w:type="spellEnd"/>
-            <w:r>
-              <w:t>/</w:t>
-            </w:r>
-            <w:proofErr w:type="spellStart"/>
-            <w:r>
-              <w:t>doc</w:t>
-            </w:r>
-            <w:proofErr w:type="spellEnd"/>
-            <w:r>
-              <w:t>]</w:t>
+              <w:t>&lt;aaaa&gt;-&lt;mm&gt;-&lt;dd&gt;_&lt;Nombre&gt;.[jpg/txt/md/doc]</w:t>
             </w:r>
           </w:p>
         </w:tc>
@@ -3536,15 +3303,7 @@
               <w:jc w:val="center"/>
             </w:pPr>
             <w:r>
-              <w:t>&lt;</w:t>
-            </w:r>
-            <w:proofErr w:type="spellStart"/>
-            <w:r>
-              <w:t>aaaa</w:t>
-            </w:r>
-            <w:proofErr w:type="spellEnd"/>
-            <w:r>
-              <w:t>&gt;</w:t>
+              <w:t>&lt;aaaa&gt;</w:t>
             </w:r>
             <w:r>
               <w:t>_</w:t>
@@ -3556,11 +3315,7 @@
               <w:t>_</w:t>
             </w:r>
             <w:r>
-              <w:t>&lt;</w:t>
-            </w:r>
-            <w:proofErr w:type="spellStart"/>
-            <w:r>
-              <w:t>Numero</w:t>
+              <w:t>&lt;Numero</w:t>
             </w:r>
             <w:r>
               <w:t>O</w:t>
@@ -3571,7 +3326,6 @@
             <w:r>
               <w:t>Presentaciones</w:t>
             </w:r>
-            <w:proofErr w:type="spellEnd"/>
             <w:r>
               <w:t xml:space="preserve">&gt; </w:t>
             </w:r>
@@ -3579,21 +3333,8 @@
               <w:t>_</w:t>
             </w:r>
             <w:r>
-              <w:t>&lt;</w:t>
-            </w:r>
-            <w:proofErr w:type="spellStart"/>
-            <w:r>
-              <w:t>Tema_abordado</w:t>
-            </w:r>
-            <w:proofErr w:type="spellEnd"/>
-            <w:r>
-              <w:t>&gt;.</w:t>
-            </w:r>
-            <w:proofErr w:type="spellStart"/>
-            <w:r>
-              <w:t>pdf</w:t>
-            </w:r>
-            <w:proofErr w:type="spellEnd"/>
+              <w:t>&lt;Tema_abordado&gt;.pdf</w:t>
+            </w:r>
           </w:p>
         </w:tc>
         <w:tc>
@@ -3722,17 +3463,14 @@
               <w:spacing w:line="240" w:lineRule="auto"/>
             </w:pPr>
             <w:r>
+              <w:lastRenderedPageBreak/>
               <w:t xml:space="preserve">Notas </w:t>
             </w:r>
             <w:r>
               <w:t>con</w:t>
             </w:r>
             <w:r>
-              <w:t xml:space="preserve"> recursos </w:t>
-            </w:r>
-            <w:r>
-              <w:lastRenderedPageBreak/>
-              <w:t xml:space="preserve">e información </w:t>
+              <w:t xml:space="preserve"> recursos e información </w:t>
             </w:r>
             <w:r>
               <w:t>extra</w:t>
@@ -3766,7 +3504,6 @@
               <w:jc w:val="center"/>
             </w:pPr>
             <w:r>
-              <w:lastRenderedPageBreak/>
               <w:t>README.md</w:t>
             </w:r>
           </w:p>
@@ -3789,11 +3526,7 @@
               <w:jc w:val="center"/>
             </w:pPr>
             <w:r>
-              <w:t>https://github.com/SantiLanda/Ingenieria_de_</w:t>
-            </w:r>
-            <w:r>
-              <w:lastRenderedPageBreak/>
-              <w:t>software_2021-Grupo_6/Trabajos_teoricos/&lt;DirectorioDeTrabajoTeoricos&gt;</w:t>
+              <w:t>https://github.com/SantiLanda/Ingenieria_de_software_2021-Grupo_6/Trabajos_teoricos/&lt;DirectorioDeTrabajoTeoricos&gt;</w:t>
             </w:r>
           </w:p>
         </w:tc>
@@ -3816,7 +3549,6 @@
               <w:spacing w:line="240" w:lineRule="auto"/>
             </w:pPr>
             <w:r>
-              <w:lastRenderedPageBreak/>
               <w:t>Notas resumidas del Plan de Configuración de Software</w:t>
             </w:r>
             <w:r>
@@ -3908,27 +3640,9 @@
               <w:spacing w:line="240" w:lineRule="auto"/>
               <w:jc w:val="center"/>
             </w:pPr>
-            <w:proofErr w:type="spellStart"/>
-            <w:r>
-              <w:t>ISW_EnunciadosTPs</w:t>
-            </w:r>
-            <w:proofErr w:type="spellEnd"/>
-            <w:r>
-              <w:t>_&lt;</w:t>
-            </w:r>
-            <w:proofErr w:type="spellStart"/>
-            <w:r>
-              <w:t>aaaa</w:t>
-            </w:r>
-            <w:proofErr w:type="spellEnd"/>
-            <w:r>
-              <w:t>&gt;_&lt;Cuatrimestre&gt;.</w:t>
-            </w:r>
-            <w:proofErr w:type="spellStart"/>
-            <w:r>
-              <w:t>pdf</w:t>
-            </w:r>
-            <w:proofErr w:type="spellEnd"/>
+            <w:r>
+              <w:t>ISW_EnunciadosTPs_&lt;aaaa&gt;_&lt;Cuatrimestre&gt;.pdf</w:t>
+            </w:r>
           </w:p>
         </w:tc>
         <w:tc>
@@ -3993,27 +3707,9 @@
               <w:spacing w:line="240" w:lineRule="auto"/>
               <w:jc w:val="center"/>
             </w:pPr>
-            <w:proofErr w:type="spellStart"/>
-            <w:r>
-              <w:t>ISW_GuiaTPs_Resueltos</w:t>
-            </w:r>
-            <w:proofErr w:type="spellEnd"/>
-            <w:r>
-              <w:t>_&lt;</w:t>
-            </w:r>
-            <w:proofErr w:type="spellStart"/>
-            <w:r>
-              <w:t>aaaa</w:t>
-            </w:r>
-            <w:proofErr w:type="spellEnd"/>
-            <w:r>
-              <w:t>&gt;_&lt;Cuatrimestre&gt;.</w:t>
-            </w:r>
-            <w:proofErr w:type="spellStart"/>
-            <w:r>
-              <w:t>pdf</w:t>
-            </w:r>
-            <w:proofErr w:type="spellEnd"/>
+            <w:r>
+              <w:t>ISW_GuiaTPs_Resueltos_&lt;aaaa&gt;_&lt;Cuatrimestre&gt;.pdf</w:t>
+            </w:r>
           </w:p>
         </w:tc>
         <w:tc>
@@ -4078,30 +3774,12 @@
               <w:spacing w:line="240" w:lineRule="auto"/>
               <w:jc w:val="center"/>
             </w:pPr>
-            <w:proofErr w:type="spellStart"/>
-            <w:r>
-              <w:t>ISW_Lineamientos_TrabajosTeoricos</w:t>
-            </w:r>
-            <w:proofErr w:type="spellEnd"/>
-            <w:r>
-              <w:t>_&lt;</w:t>
-            </w:r>
-            <w:proofErr w:type="spellStart"/>
-            <w:r>
-              <w:t>aaaa</w:t>
-            </w:r>
-            <w:proofErr w:type="spellEnd"/>
-            <w:r>
-              <w:t>&gt;_&lt;Cuatrimestre&gt;</w:t>
-            </w:r>
-            <w:r>
-              <w:t>.</w:t>
-            </w:r>
-            <w:proofErr w:type="spellStart"/>
-            <w:r>
-              <w:t>pdf</w:t>
-            </w:r>
-            <w:proofErr w:type="spellEnd"/>
+            <w:r>
+              <w:t>ISW_Lineamientos_TrabajosTeoricos_&lt;aaaa&gt;_&lt;Cuatrimestre&gt;</w:t>
+            </w:r>
+            <w:r>
+              <w:t>.pdf</w:t>
+            </w:r>
           </w:p>
         </w:tc>
         <w:tc>
@@ -4243,15 +3921,7 @@
               <w:jc w:val="center"/>
             </w:pPr>
             <w:r>
-              <w:t>Clases_&lt;</w:t>
-            </w:r>
-            <w:proofErr w:type="spellStart"/>
-            <w:r>
-              <w:t>EtapaMateria</w:t>
-            </w:r>
-            <w:proofErr w:type="spellEnd"/>
-            <w:r>
-              <w:t>&gt;</w:t>
+              <w:t>Clases_&lt;EtapaMateria&gt;</w:t>
             </w:r>
           </w:p>
         </w:tc>
@@ -4427,39 +4097,7 @@
               <w:jc w:val="center"/>
             </w:pPr>
             <w:r>
-              <w:t>&lt;</w:t>
-            </w:r>
-            <w:proofErr w:type="spellStart"/>
-            <w:r>
-              <w:t>TítuloDelLibro</w:t>
-            </w:r>
-            <w:proofErr w:type="spellEnd"/>
-            <w:r>
-              <w:t>&gt;_&lt;</w:t>
-            </w:r>
-            <w:proofErr w:type="spellStart"/>
-            <w:r>
-              <w:t>AutorLibro</w:t>
-            </w:r>
-            <w:proofErr w:type="spellEnd"/>
-            <w:r>
-              <w:t>&gt;.[</w:t>
-            </w:r>
-            <w:proofErr w:type="spellStart"/>
-            <w:r>
-              <w:t>pdf</w:t>
-            </w:r>
-            <w:proofErr w:type="spellEnd"/>
-            <w:r>
-              <w:t>/</w:t>
-            </w:r>
-            <w:proofErr w:type="spellStart"/>
-            <w:r>
-              <w:t>epub</w:t>
-            </w:r>
-            <w:proofErr w:type="spellEnd"/>
-            <w:r>
-              <w:t>]</w:t>
+              <w:t>&lt;TítuloDelLibro&gt;_&lt;AutorLibro&gt;.[pdf/epub]</w:t>
             </w:r>
           </w:p>
         </w:tc>
@@ -4698,11 +4336,9 @@
               </w:pBdr>
               <w:spacing w:line="240" w:lineRule="auto"/>
             </w:pPr>
-            <w:proofErr w:type="spellStart"/>
             <w:r>
               <w:t>NoEvaluable</w:t>
             </w:r>
-            <w:proofErr w:type="spellEnd"/>
           </w:p>
         </w:tc>
       </w:tr>
@@ -4724,15 +4360,7 @@
               <w:spacing w:line="240" w:lineRule="auto"/>
             </w:pPr>
             <w:r>
-              <w:t>&lt;</w:t>
-            </w:r>
-            <w:proofErr w:type="spellStart"/>
-            <w:r>
-              <w:t>NumeroTrabajoPractico</w:t>
-            </w:r>
-            <w:proofErr w:type="spellEnd"/>
-            <w:r>
-              <w:t>&gt;</w:t>
+              <w:t>&lt;NumeroTrabajoPractico&gt;</w:t>
             </w:r>
           </w:p>
         </w:tc>
@@ -4783,15 +4411,7 @@
               <w:spacing w:line="240" w:lineRule="auto"/>
             </w:pPr>
             <w:r>
-              <w:t>&lt;</w:t>
-            </w:r>
-            <w:proofErr w:type="spellStart"/>
-            <w:r>
-              <w:t>NombreTrabajoPractico</w:t>
-            </w:r>
-            <w:proofErr w:type="spellEnd"/>
-            <w:r>
-              <w:t>&gt;</w:t>
+              <w:t>&lt;NombreTrabajoPractico&gt;</w:t>
             </w:r>
           </w:p>
         </w:tc>
@@ -4892,15 +4512,7 @@
               <w:jc w:val="both"/>
             </w:pPr>
             <w:r>
-              <w:t>&lt;</w:t>
-            </w:r>
-            <w:proofErr w:type="spellStart"/>
-            <w:r>
-              <w:t>NumeroTrabajoTeorico</w:t>
-            </w:r>
-            <w:proofErr w:type="spellEnd"/>
-            <w:r>
-              <w:t>&gt;</w:t>
+              <w:t>&lt;NumeroTrabajoTeorico&gt;</w:t>
             </w:r>
           </w:p>
         </w:tc>
@@ -4950,15 +4562,7 @@
               <w:jc w:val="both"/>
             </w:pPr>
             <w:r>
-              <w:t>&lt;</w:t>
-            </w:r>
-            <w:proofErr w:type="spellStart"/>
-            <w:r>
-              <w:t>NombreTrabajoTeorico</w:t>
-            </w:r>
-            <w:proofErr w:type="spellEnd"/>
-            <w:r>
-              <w:t>&gt;</w:t>
+              <w:t>&lt;NombreTrabajoTeorico&gt;</w:t>
             </w:r>
           </w:p>
         </w:tc>
@@ -5009,15 +4613,7 @@
               <w:spacing w:line="240" w:lineRule="auto"/>
             </w:pPr>
             <w:r>
-              <w:t>&lt;</w:t>
-            </w:r>
-            <w:proofErr w:type="spellStart"/>
-            <w:r>
-              <w:t>DirectorioDeTrabajoPractico</w:t>
-            </w:r>
-            <w:proofErr w:type="spellEnd"/>
-            <w:r>
-              <w:t>&gt;</w:t>
+              <w:t>&lt;DirectorioDeTrabajoPractico&gt;</w:t>
             </w:r>
           </w:p>
         </w:tc>
@@ -5068,15 +4664,7 @@
               <w:spacing w:line="240" w:lineRule="auto"/>
             </w:pPr>
             <w:r>
-              <w:t>&lt;</w:t>
-            </w:r>
-            <w:proofErr w:type="spellStart"/>
-            <w:r>
-              <w:t>DirectorioDeTrabajoTeorico</w:t>
-            </w:r>
-            <w:proofErr w:type="spellEnd"/>
-            <w:r>
-              <w:t>&gt;</w:t>
+              <w:t>&lt;DirectorioDeTrabajoTeorico&gt;</w:t>
             </w:r>
           </w:p>
         </w:tc>
@@ -5171,15 +4759,7 @@
               <w:spacing w:line="240" w:lineRule="auto"/>
             </w:pPr>
             <w:r>
-              <w:t>&lt;</w:t>
-            </w:r>
-            <w:proofErr w:type="spellStart"/>
-            <w:r>
-              <w:t>aaaa</w:t>
-            </w:r>
-            <w:proofErr w:type="spellEnd"/>
-            <w:r>
-              <w:t>&gt;</w:t>
+              <w:t>&lt;aaaa&gt;</w:t>
             </w:r>
           </w:p>
         </w:tc>
@@ -5281,15 +4861,7 @@
               <w:spacing w:line="240" w:lineRule="auto"/>
             </w:pPr>
             <w:r>
-              <w:t>&lt;</w:t>
-            </w:r>
-            <w:proofErr w:type="spellStart"/>
-            <w:r>
-              <w:t>dd</w:t>
-            </w:r>
-            <w:proofErr w:type="spellEnd"/>
-            <w:r>
-              <w:t>&gt;</w:t>
+              <w:t>&lt;dd&gt;</w:t>
             </w:r>
           </w:p>
         </w:tc>
@@ -5442,15 +5014,7 @@
               <w:spacing w:line="240" w:lineRule="auto"/>
             </w:pPr>
             <w:r>
-              <w:t>&lt;</w:t>
-            </w:r>
-            <w:proofErr w:type="spellStart"/>
-            <w:r>
-              <w:t>nn</w:t>
-            </w:r>
-            <w:proofErr w:type="spellEnd"/>
-            <w:r>
-              <w:t>&gt;</w:t>
+              <w:t>&lt;nn&gt;</w:t>
             </w:r>
           </w:p>
         </w:tc>
@@ -5501,15 +5065,7 @@
               <w:spacing w:line="240" w:lineRule="auto"/>
             </w:pPr>
             <w:r>
-              <w:t>&lt;</w:t>
-            </w:r>
-            <w:proofErr w:type="spellStart"/>
-            <w:r>
-              <w:t>Tema_abordado</w:t>
-            </w:r>
-            <w:proofErr w:type="spellEnd"/>
-            <w:r>
-              <w:t>&gt;</w:t>
+              <w:t>&lt;Tema_abordado&gt;</w:t>
             </w:r>
           </w:p>
         </w:tc>
@@ -5537,15 +5093,7 @@
               <w:spacing w:line="240" w:lineRule="auto"/>
             </w:pPr>
             <w:r>
-              <w:t>Nombre del tema reemplazando espacios con "\_", como "</w:t>
-            </w:r>
-            <w:proofErr w:type="spellStart"/>
-            <w:r>
-              <w:t>No_Silver_Bullet</w:t>
-            </w:r>
-            <w:proofErr w:type="spellEnd"/>
-            <w:r>
-              <w:t>"</w:t>
+              <w:t>Nombre del tema reemplazando espacios con "\_", como "No_Silver_Bullet"</w:t>
             </w:r>
           </w:p>
         </w:tc>
@@ -5631,15 +5179,7 @@
               <w:spacing w:line="240" w:lineRule="auto"/>
             </w:pPr>
             <w:r>
-              <w:t>&lt;</w:t>
-            </w:r>
-            <w:proofErr w:type="spellStart"/>
-            <w:r>
-              <w:t>ExtensionDocumento</w:t>
-            </w:r>
-            <w:proofErr w:type="spellEnd"/>
-            <w:r>
-              <w:t>&gt;</w:t>
+              <w:t>&lt;ExtensionDocumento&gt;</w:t>
             </w:r>
           </w:p>
         </w:tc>
@@ -5667,45 +5207,13 @@
               <w:spacing w:line="240" w:lineRule="auto"/>
             </w:pPr>
             <w:r>
-              <w:t xml:space="preserve">Puede ser </w:t>
-            </w:r>
-            <w:proofErr w:type="spellStart"/>
-            <w:r>
-              <w:t>doc</w:t>
-            </w:r>
-            <w:proofErr w:type="spellEnd"/>
-            <w:r>
-              <w:t>,</w:t>
+              <w:t>Puede ser doc,</w:t>
             </w:r>
             <w:r>
               <w:t xml:space="preserve"> docx,</w:t>
             </w:r>
             <w:r>
-              <w:t xml:space="preserve"> </w:t>
-            </w:r>
-            <w:proofErr w:type="spellStart"/>
-            <w:r>
-              <w:t>pdf</w:t>
-            </w:r>
-            <w:proofErr w:type="spellEnd"/>
-            <w:r>
-              <w:t xml:space="preserve">, png, </w:t>
-            </w:r>
-            <w:proofErr w:type="spellStart"/>
-            <w:r>
-              <w:t>jpeg</w:t>
-            </w:r>
-            <w:proofErr w:type="spellEnd"/>
-            <w:r>
-              <w:t xml:space="preserve">, </w:t>
-            </w:r>
-            <w:proofErr w:type="spellStart"/>
-            <w:r>
-              <w:t>jpg</w:t>
-            </w:r>
-            <w:proofErr w:type="spellEnd"/>
-            <w:r>
-              <w:t xml:space="preserve"> o xlsx</w:t>
+              <w:t xml:space="preserve"> pdf, png, jpeg, jpg o xlsx</w:t>
             </w:r>
           </w:p>
         </w:tc>
@@ -5728,15 +5236,7 @@
               <w:spacing w:line="240" w:lineRule="auto"/>
             </w:pPr>
             <w:r>
-              <w:t>&lt;</w:t>
-            </w:r>
-            <w:proofErr w:type="spellStart"/>
-            <w:r>
-              <w:t>DescripcionCortaDiagrama</w:t>
-            </w:r>
-            <w:proofErr w:type="spellEnd"/>
-            <w:r>
-              <w:t>&gt;</w:t>
+              <w:t>&lt;DescripcionCortaDiagrama&gt;</w:t>
             </w:r>
           </w:p>
         </w:tc>
@@ -5787,15 +5287,7 @@
               <w:spacing w:line="240" w:lineRule="auto"/>
             </w:pPr>
             <w:r>
-              <w:t>&lt;</w:t>
-            </w:r>
-            <w:proofErr w:type="spellStart"/>
-            <w:r>
-              <w:t>NumeroOrdenPresentaciones</w:t>
-            </w:r>
-            <w:proofErr w:type="spellEnd"/>
-            <w:r>
-              <w:t>&gt;</w:t>
+              <w:t>&lt;NumeroOrdenPresentaciones&gt;</w:t>
             </w:r>
           </w:p>
         </w:tc>
@@ -5846,15 +5338,7 @@
               <w:spacing w:line="240" w:lineRule="auto"/>
             </w:pPr>
             <w:r>
-              <w:t>&lt;</w:t>
-            </w:r>
-            <w:proofErr w:type="spellStart"/>
-            <w:r>
-              <w:t>EtapaMateria</w:t>
-            </w:r>
-            <w:proofErr w:type="spellEnd"/>
-            <w:r>
-              <w:t>&gt;</w:t>
+              <w:t>&lt;EtapaMateria&gt;</w:t>
             </w:r>
           </w:p>
         </w:tc>
@@ -5882,15 +5366,7 @@
               <w:spacing w:line="240" w:lineRule="auto"/>
             </w:pPr>
             <w:r>
-              <w:t xml:space="preserve">Refiere al momento en el cursado de la materia a las que las clases refieren (1er parcial, 2do Parcial o </w:t>
-            </w:r>
-            <w:proofErr w:type="spellStart"/>
-            <w:r>
-              <w:t>ExamenFinal</w:t>
-            </w:r>
-            <w:proofErr w:type="spellEnd"/>
-            <w:r>
-              <w:t>)</w:t>
+              <w:t>Refiere al momento en el cursado de la materia a las que las clases refieren (1er parcial, 2do Parcial o ExamenFinal)</w:t>
             </w:r>
           </w:p>
         </w:tc>
@@ -5941,15 +5417,7 @@
               <w:spacing w:line="240" w:lineRule="auto"/>
             </w:pPr>
             <w:r>
-              <w:t>Nombre del Autor del Archivo (Puede ser en siglas como “FPF” o abreviaciones como “</w:t>
-            </w:r>
-            <w:proofErr w:type="spellStart"/>
-            <w:r>
-              <w:t>FacuPF</w:t>
-            </w:r>
-            <w:proofErr w:type="spellEnd"/>
-            <w:r>
-              <w:t>”)</w:t>
+              <w:t>Nombre del Autor del Archivo (Puede ser en siglas como “FPF” o abreviaciones como “FacuPF”)</w:t>
             </w:r>
           </w:p>
         </w:tc>
@@ -5972,15 +5440,7 @@
               <w:spacing w:line="240" w:lineRule="auto"/>
             </w:pPr>
             <w:r>
-              <w:t>&lt;</w:t>
-            </w:r>
-            <w:proofErr w:type="spellStart"/>
-            <w:r>
-              <w:t>NumeroResumen</w:t>
-            </w:r>
-            <w:proofErr w:type="spellEnd"/>
-            <w:r>
-              <w:t>&gt;</w:t>
+              <w:t>&lt;NumeroResumen&gt;</w:t>
             </w:r>
           </w:p>
         </w:tc>
@@ -6036,15 +5496,7 @@
             </w:pPr>
             <w:r>
               <w:lastRenderedPageBreak/>
-              <w:t>&lt;</w:t>
-            </w:r>
-            <w:proofErr w:type="spellStart"/>
-            <w:r>
-              <w:t>TítuloDelLibro</w:t>
-            </w:r>
-            <w:proofErr w:type="spellEnd"/>
-            <w:r>
-              <w:t>&gt;</w:t>
+              <w:t>&lt;TítuloDelLibro&gt;</w:t>
             </w:r>
           </w:p>
         </w:tc>
@@ -6095,15 +5547,7 @@
               <w:spacing w:line="240" w:lineRule="auto"/>
             </w:pPr>
             <w:r>
-              <w:t>&lt;</w:t>
-            </w:r>
-            <w:proofErr w:type="spellStart"/>
-            <w:r>
-              <w:t>AutorLibro</w:t>
-            </w:r>
-            <w:proofErr w:type="spellEnd"/>
-            <w:r>
-              <w:t>&gt;</w:t>
+              <w:t>&lt;AutorLibro&gt;</w:t>
             </w:r>
           </w:p>
         </w:tc>
@@ -6131,15 +5575,7 @@
               <w:spacing w:line="240" w:lineRule="auto"/>
             </w:pPr>
             <w:r>
-              <w:t>Nombre del autor como “</w:t>
-            </w:r>
-            <w:proofErr w:type="spellStart"/>
-            <w:r>
-              <w:t>ErichGamma</w:t>
-            </w:r>
-            <w:proofErr w:type="spellEnd"/>
-            <w:r>
-              <w:t xml:space="preserve">” </w:t>
+              <w:t xml:space="preserve">Nombre del autor como “ErichGamma” </w:t>
             </w:r>
           </w:p>
         </w:tc>
@@ -7883,6 +7319,17 @@
       </w:tblCellMar>
     </w:tblPr>
   </w:style>
+  <w:style w:type="paragraph" w:styleId="Prrafodelista">
+    <w:name w:val="List Paragraph"/>
+    <w:basedOn w:val="Normal"/>
+    <w:uiPriority w:val="34"/>
+    <w:qFormat/>
+    <w:rsid w:val="00F17666"/>
+    <w:pPr>
+      <w:ind w:left="720"/>
+      <w:contextualSpacing/>
+    </w:pPr>
+  </w:style>
 </w:styles>
 </file>
 

</xml_diff>

<commit_message>
Actualizado documento de ítems de configuración con carpeta de Kahoot
</commit_message>
<xml_diff>
--- a/Trabajos_practicos/Trabajo_practico_4_SCM_HerramientasSCM-E/Trabajo_practico_4_Grupo6.docx
+++ b/Trabajos_practicos/Trabajo_practico_4_SCM_HerramientasSCM-E/Trabajo_practico_4_Grupo6.docx
@@ -2561,6 +2561,18 @@
     <w:p>
       <w:pPr>
         <w:numPr>
+          <w:ilvl w:val="2"/>
+          <w:numId w:val="5"/>
+        </w:numPr>
+        <w:jc w:val="both"/>
+      </w:pPr>
+      <w:r>
+        <w:t>Actividad_teorica_Kahoot</w:t>
+      </w:r>
+    </w:p>
+    <w:p>
+      <w:pPr>
+        <w:numPr>
           <w:ilvl w:val="1"/>
           <w:numId w:val="5"/>
         </w:numPr>
@@ -3440,7 +3452,11 @@
               <w:jc w:val="center"/>
             </w:pPr>
             <w:r>
-              <w:t>https://github.com/SantiLanda/Ingenieria_de_software_2021-Grupo_6/Trabajos_practicos/&lt;DirectorioDeTrabajoPractico&gt;</w:t>
+              <w:t>https://github.com/SantiLanda/Ingenieria_de_software_2021-Grupo_6/Trabajos_practicos/&lt;DirectorioDeTr</w:t>
+            </w:r>
+            <w:r>
+              <w:lastRenderedPageBreak/>
+              <w:t>abajoPractico&gt;</w:t>
             </w:r>
           </w:p>
         </w:tc>

</xml_diff>

<commit_message>
Modifico el nombrado del md que lleva al drive con el material bibliografico
</commit_message>
<xml_diff>
--- a/Trabajos_practicos/Trabajo_practico_4_SCM_HerramientasSCM-E/Trabajo_practico_4_Grupo6.docx
+++ b/Trabajos_practicos/Trabajo_practico_4_SCM_HerramientasSCM-E/Trabajo_practico_4_Grupo6.docx
@@ -437,8 +437,13 @@
               <w:spacing w:line="240" w:lineRule="auto"/>
             </w:pPr>
             <w:r>
-              <w:t>Paz Fessia</w:t>
-            </w:r>
+              <w:t xml:space="preserve">Paz </w:t>
+            </w:r>
+            <w:proofErr w:type="spellStart"/>
+            <w:r>
+              <w:t>Fessia</w:t>
+            </w:r>
+            <w:proofErr w:type="spellEnd"/>
           </w:p>
         </w:tc>
         <w:tc>
@@ -959,9 +964,11 @@
               <w:widowControl w:val="0"/>
               <w:spacing w:line="240" w:lineRule="auto"/>
             </w:pPr>
+            <w:proofErr w:type="spellStart"/>
             <w:r>
               <w:t>Joaquin</w:t>
             </w:r>
+            <w:proofErr w:type="spellEnd"/>
           </w:p>
         </w:tc>
         <w:tc>
@@ -986,9 +993,19 @@
               <w:widowControl w:val="0"/>
               <w:spacing w:line="240" w:lineRule="auto"/>
             </w:pPr>
-            <w:r>
-              <w:t>Giron Pignol</w:t>
-            </w:r>
+            <w:proofErr w:type="spellStart"/>
+            <w:r>
+              <w:t>Giron</w:t>
+            </w:r>
+            <w:proofErr w:type="spellEnd"/>
+            <w:r>
+              <w:t xml:space="preserve"> </w:t>
+            </w:r>
+            <w:proofErr w:type="spellStart"/>
+            <w:r>
+              <w:t>Pignol</w:t>
+            </w:r>
+            <w:proofErr w:type="spellEnd"/>
           </w:p>
         </w:tc>
         <w:tc>
@@ -1190,8 +1207,13 @@
         </w:numPr>
         <w:shd w:val="clear" w:color="auto" w:fill="FFFFFF"/>
       </w:pPr>
+      <w:proofErr w:type="spellStart"/>
       <w:r>
-        <w:t>Meles, Silvia Judith (Titular)</w:t>
+        <w:t>Meles</w:t>
+      </w:r>
+      <w:proofErr w:type="spellEnd"/>
+      <w:r>
+        <w:t>, Silvia Judith (Titular)</w:t>
       </w:r>
     </w:p>
     <w:p>
@@ -1202,8 +1224,21 @@
         </w:numPr>
         <w:shd w:val="clear" w:color="auto" w:fill="FFFFFF"/>
       </w:pPr>
+      <w:proofErr w:type="spellStart"/>
       <w:r>
-        <w:t>Boiero Rovera, Gerardo Javier (JTP)</w:t>
+        <w:t>Boiero</w:t>
+      </w:r>
+      <w:proofErr w:type="spellEnd"/>
+      <w:r>
+        <w:t xml:space="preserve"> </w:t>
+      </w:r>
+      <w:proofErr w:type="spellStart"/>
+      <w:r>
+        <w:t>Rovera</w:t>
+      </w:r>
+      <w:proofErr w:type="spellEnd"/>
+      <w:r>
+        <w:t>, Gerardo Javier (JTP)</w:t>
       </w:r>
     </w:p>
     <w:p>
@@ -1216,7 +1251,15 @@
         <w:spacing w:after="240"/>
       </w:pPr>
       <w:r>
-        <w:t>Crespo, María Mickaela (Ayudante 1ra)</w:t>
+        <w:t xml:space="preserve">Crespo, María </w:t>
+      </w:r>
+      <w:proofErr w:type="spellStart"/>
+      <w:r>
+        <w:t>Mickaela</w:t>
+      </w:r>
+      <w:proofErr w:type="spellEnd"/>
+      <w:r>
+        <w:t xml:space="preserve"> (Ayudante 1ra)</w:t>
       </w:r>
     </w:p>
     <w:p/>
@@ -1252,7 +1295,25 @@
           <w:sz w:val="26"/>
           <w:szCs w:val="26"/>
         </w:rPr>
-        <w:t>Fecha de Presentación: Martes 07/09/2021</w:t>
+        <w:t xml:space="preserve">Fecha de Presentación: </w:t>
+      </w:r>
+      <w:proofErr w:type="gramStart"/>
+      <w:r>
+        <w:rPr>
+          <w:b/>
+          <w:sz w:val="26"/>
+          <w:szCs w:val="26"/>
+        </w:rPr>
+        <w:t>Martes</w:t>
+      </w:r>
+      <w:proofErr w:type="gramEnd"/>
+      <w:r>
+        <w:rPr>
+          <w:b/>
+          <w:sz w:val="26"/>
+          <w:szCs w:val="26"/>
+        </w:rPr>
+        <w:t xml:space="preserve"> 07/09/2021</w:t>
       </w:r>
     </w:p>
     <w:p>
@@ -1664,8 +1725,17 @@
                 <w:sz w:val="24"/>
                 <w:szCs w:val="24"/>
               </w:rPr>
-              <w:t>Conceptos teóricos sobre los temas desarrollados en clase. Bibliografía referenciada sobre el tema..</w:t>
-            </w:r>
+              <w:t xml:space="preserve">Conceptos teóricos sobre los temas desarrollados en clase. Bibliografía referenciada sobre el </w:t>
+            </w:r>
+            <w:proofErr w:type="gramStart"/>
+            <w:r>
+              <w:rPr>
+                <w:sz w:val="24"/>
+                <w:szCs w:val="24"/>
+              </w:rPr>
+              <w:t>tema..</w:t>
+            </w:r>
+            <w:proofErr w:type="gramEnd"/>
           </w:p>
         </w:tc>
       </w:tr>
@@ -2098,7 +2168,23 @@
                 <w:sz w:val="24"/>
                 <w:szCs w:val="24"/>
               </w:rPr>
-              <w:t>Realizar Commit (colocar) de cada ítem de configuración disponible al momento.</w:t>
+              <w:t xml:space="preserve">Realizar </w:t>
+            </w:r>
+            <w:proofErr w:type="spellStart"/>
+            <w:r>
+              <w:rPr>
+                <w:sz w:val="24"/>
+                <w:szCs w:val="24"/>
+              </w:rPr>
+              <w:t>Commit</w:t>
+            </w:r>
+            <w:proofErr w:type="spellEnd"/>
+            <w:r>
+              <w:rPr>
+                <w:sz w:val="24"/>
+                <w:szCs w:val="24"/>
+              </w:rPr>
+              <w:t xml:space="preserve"> (colocar) de cada ítem de configuración disponible al momento.</w:t>
             </w:r>
           </w:p>
           <w:p>
@@ -2278,9 +2364,11 @@
         </w:numPr>
         <w:jc w:val="both"/>
       </w:pPr>
+      <w:proofErr w:type="spellStart"/>
       <w:r>
         <w:t>Trabajos_practicos</w:t>
       </w:r>
+      <w:proofErr w:type="spellEnd"/>
     </w:p>
     <w:p>
       <w:pPr>
@@ -2419,12 +2507,14 @@
           <w:lang w:val="en-US"/>
         </w:rPr>
       </w:pPr>
+      <w:proofErr w:type="spellStart"/>
       <w:r>
         <w:rPr>
           <w:lang w:val="en-US"/>
         </w:rPr>
         <w:t>Recursos</w:t>
       </w:r>
+      <w:proofErr w:type="spellEnd"/>
     </w:p>
     <w:p>
       <w:pPr>
@@ -2518,9 +2608,11 @@
         </w:numPr>
         <w:jc w:val="both"/>
       </w:pPr>
+      <w:proofErr w:type="spellStart"/>
       <w:r>
         <w:t>Trabajos_teoricos</w:t>
       </w:r>
+      <w:proofErr w:type="spellEnd"/>
     </w:p>
     <w:p>
       <w:pPr>
@@ -2566,9 +2658,11 @@
         </w:numPr>
         <w:jc w:val="both"/>
       </w:pPr>
+      <w:proofErr w:type="spellStart"/>
       <w:r>
         <w:t>Actividad_teorica_Kahoot</w:t>
       </w:r>
+      <w:proofErr w:type="spellEnd"/>
     </w:p>
     <w:p>
       <w:pPr>
@@ -2578,9 +2672,11 @@
         </w:numPr>
         <w:jc w:val="both"/>
       </w:pPr>
+      <w:proofErr w:type="spellStart"/>
       <w:r>
         <w:t>Material_Clases</w:t>
       </w:r>
+      <w:proofErr w:type="spellEnd"/>
     </w:p>
     <w:p>
       <w:pPr>
@@ -2614,9 +2710,11 @@
         </w:numPr>
         <w:jc w:val="both"/>
       </w:pPr>
+      <w:proofErr w:type="spellStart"/>
       <w:r>
         <w:t>ClasesGrabadas</w:t>
       </w:r>
+      <w:proofErr w:type="spellEnd"/>
     </w:p>
     <w:p>
       <w:pPr>
@@ -2626,9 +2724,11 @@
         </w:numPr>
         <w:jc w:val="both"/>
       </w:pPr>
+      <w:proofErr w:type="spellStart"/>
       <w:r>
         <w:t>Resumenes</w:t>
       </w:r>
+      <w:proofErr w:type="spellEnd"/>
     </w:p>
     <w:p>
       <w:pPr>
@@ -2638,9 +2738,11 @@
         </w:numPr>
         <w:jc w:val="both"/>
       </w:pPr>
+      <w:proofErr w:type="spellStart"/>
       <w:r>
         <w:t>MaterialBibliografico</w:t>
       </w:r>
+      <w:proofErr w:type="spellEnd"/>
     </w:p>
     <w:p>
       <w:pPr>
@@ -2650,9 +2752,11 @@
         </w:numPr>
         <w:jc w:val="both"/>
       </w:pPr>
+      <w:proofErr w:type="spellStart"/>
       <w:r>
         <w:t>Reglas_de_Juego</w:t>
       </w:r>
+      <w:proofErr w:type="spellEnd"/>
     </w:p>
     <w:p>
       <w:pPr>
@@ -2663,7 +2767,15 @@
         <w:jc w:val="both"/>
       </w:pPr>
       <w:r>
-        <w:t>README (md)</w:t>
+        <w:t>README (</w:t>
+      </w:r>
+      <w:proofErr w:type="spellStart"/>
+      <w:r>
+        <w:t>md</w:t>
+      </w:r>
+      <w:proofErr w:type="spellEnd"/>
+      <w:r>
+        <w:t>)</w:t>
       </w:r>
     </w:p>
     <w:p>
@@ -2904,10 +3016,18 @@
               <w:jc w:val="center"/>
             </w:pPr>
             <w:r>
-              <w:t>Trabajo_practico_&lt;NumeroTrabajoPractico&gt;_Grupo6.</w:t>
-            </w:r>
-            <w:r>
-              <w:t>&lt;ExtensionDocumento &gt;</w:t>
+              <w:t>Trabajo_practico_&lt;NumeroTrabajoPractico&gt;_Grupo</w:t>
+            </w:r>
+            <w:proofErr w:type="gramStart"/>
+            <w:r>
+              <w:t>6.</w:t>
+            </w:r>
+            <w:r>
+              <w:t>&lt;</w:t>
+            </w:r>
+            <w:proofErr w:type="gramEnd"/>
+            <w:r>
+              <w:t>ExtensionDocumento &gt;</w:t>
             </w:r>
           </w:p>
         </w:tc>
@@ -2973,11 +3093,37 @@
               <w:spacing w:line="240" w:lineRule="auto"/>
               <w:jc w:val="center"/>
             </w:pPr>
-            <w:r>
-              <w:t>Trabajo_practico_Corregido_&lt;NumeroTrabajoPractico&gt;_Grupo6.</w:t>
-            </w:r>
-            <w:r>
-              <w:t xml:space="preserve"> .&lt;ExtensionDocumento &gt;</w:t>
+            <w:proofErr w:type="spellStart"/>
+            <w:r>
+              <w:t>Trabajo_practico_Corregido</w:t>
+            </w:r>
+            <w:proofErr w:type="spellEnd"/>
+            <w:r>
+              <w:t>_&lt;</w:t>
+            </w:r>
+            <w:proofErr w:type="spellStart"/>
+            <w:r>
+              <w:t>NumeroTrabajoPractico</w:t>
+            </w:r>
+            <w:proofErr w:type="spellEnd"/>
+            <w:r>
+              <w:t>&gt;_Grupo6.</w:t>
+            </w:r>
+            <w:r>
+              <w:t xml:space="preserve"> </w:t>
+            </w:r>
+            <w:proofErr w:type="gramStart"/>
+            <w:r>
+              <w:t>.&lt;</w:t>
+            </w:r>
+            <w:proofErr w:type="spellStart"/>
+            <w:proofErr w:type="gramEnd"/>
+            <w:r>
+              <w:t>ExtensionDocumento</w:t>
+            </w:r>
+            <w:proofErr w:type="spellEnd"/>
+            <w:r>
+              <w:t xml:space="preserve"> &gt;</w:t>
             </w:r>
           </w:p>
         </w:tc>
@@ -3043,9 +3189,27 @@
               <w:spacing w:line="240" w:lineRule="auto"/>
               <w:jc w:val="center"/>
             </w:pPr>
-            <w:r>
-              <w:t>Anotaciones_TP&lt;NumeroTrabajoPractico&gt;.md</w:t>
-            </w:r>
+            <w:proofErr w:type="spellStart"/>
+            <w:r>
+              <w:t>Anotaciones_TP</w:t>
+            </w:r>
+            <w:proofErr w:type="spellEnd"/>
+            <w:r>
+              <w:t>&lt;</w:t>
+            </w:r>
+            <w:proofErr w:type="spellStart"/>
+            <w:r>
+              <w:t>NumeroTrabajoPractico</w:t>
+            </w:r>
+            <w:proofErr w:type="spellEnd"/>
+            <w:r>
+              <w:t>&gt;.</w:t>
+            </w:r>
+            <w:proofErr w:type="spellStart"/>
+            <w:r>
+              <w:t>md</w:t>
+            </w:r>
+            <w:proofErr w:type="spellEnd"/>
           </w:p>
         </w:tc>
         <w:tc>
@@ -3110,9 +3274,27 @@
               <w:spacing w:line="240" w:lineRule="auto"/>
               <w:jc w:val="center"/>
             </w:pPr>
-            <w:r>
-              <w:t>Anotaciones_TT&lt;NumeroTrabajoTeorico&gt;.md</w:t>
-            </w:r>
+            <w:proofErr w:type="spellStart"/>
+            <w:r>
+              <w:t>Anotaciones_TT</w:t>
+            </w:r>
+            <w:proofErr w:type="spellEnd"/>
+            <w:r>
+              <w:t>&lt;</w:t>
+            </w:r>
+            <w:proofErr w:type="spellStart"/>
+            <w:r>
+              <w:t>NumeroTrabajoTeorico</w:t>
+            </w:r>
+            <w:proofErr w:type="spellEnd"/>
+            <w:r>
+              <w:t>&gt;.</w:t>
+            </w:r>
+            <w:proofErr w:type="spellStart"/>
+            <w:r>
+              <w:t>md</w:t>
+            </w:r>
+            <w:proofErr w:type="spellEnd"/>
           </w:p>
         </w:tc>
         <w:tc>
@@ -3178,10 +3360,44 @@
               <w:jc w:val="center"/>
             </w:pPr>
             <w:r>
-              <w:t>&lt;aaaa&gt;_4K&lt;n&gt;_Grupo&lt;nn&gt;_&lt;Tema_abordado&gt;</w:t>
-            </w:r>
-            <w:r>
-              <w:t>.&lt;ExtensionDocumento &gt;</w:t>
+              <w:t>&lt;</w:t>
+            </w:r>
+            <w:proofErr w:type="spellStart"/>
+            <w:r>
+              <w:t>aaaa</w:t>
+            </w:r>
+            <w:proofErr w:type="spellEnd"/>
+            <w:r>
+              <w:t>&gt;_4K&lt;n&gt;_Grupo&lt;</w:t>
+            </w:r>
+            <w:proofErr w:type="spellStart"/>
+            <w:r>
+              <w:t>nn</w:t>
+            </w:r>
+            <w:proofErr w:type="spellEnd"/>
+            <w:r>
+              <w:t>&gt;_&lt;</w:t>
+            </w:r>
+            <w:proofErr w:type="spellStart"/>
+            <w:r>
+              <w:t>Tema_abordado</w:t>
+            </w:r>
+            <w:proofErr w:type="spellEnd"/>
+            <w:proofErr w:type="gramStart"/>
+            <w:r>
+              <w:t>&gt;</w:t>
+            </w:r>
+            <w:r>
+              <w:t>.&lt;</w:t>
+            </w:r>
+            <w:proofErr w:type="spellStart"/>
+            <w:proofErr w:type="gramEnd"/>
+            <w:r>
+              <w:t>ExtensionDocumento</w:t>
+            </w:r>
+            <w:proofErr w:type="spellEnd"/>
+            <w:r>
+              <w:t xml:space="preserve"> &gt;</w:t>
             </w:r>
           </w:p>
         </w:tc>
@@ -3248,7 +3464,60 @@
               <w:jc w:val="center"/>
             </w:pPr>
             <w:r>
-              <w:t>&lt;aaaa&gt;-&lt;mm&gt;-&lt;dd&gt;_&lt;Nombre&gt;.[jpg/txt/md/doc]</w:t>
+              <w:t>&lt;</w:t>
+            </w:r>
+            <w:proofErr w:type="spellStart"/>
+            <w:r>
+              <w:t>aaaa</w:t>
+            </w:r>
+            <w:proofErr w:type="spellEnd"/>
+            <w:r>
+              <w:t>&gt;-&lt;mm&gt;-&lt;</w:t>
+            </w:r>
+            <w:proofErr w:type="spellStart"/>
+            <w:r>
+              <w:t>dd</w:t>
+            </w:r>
+            <w:proofErr w:type="spellEnd"/>
+            <w:r>
+              <w:t>&gt;_&lt;Nombre</w:t>
+            </w:r>
+            <w:proofErr w:type="gramStart"/>
+            <w:r>
+              <w:t>&gt;.[</w:t>
+            </w:r>
+            <w:proofErr w:type="spellStart"/>
+            <w:proofErr w:type="gramEnd"/>
+            <w:r>
+              <w:t>jpg</w:t>
+            </w:r>
+            <w:proofErr w:type="spellEnd"/>
+            <w:r>
+              <w:t>/</w:t>
+            </w:r>
+            <w:proofErr w:type="spellStart"/>
+            <w:r>
+              <w:t>txt</w:t>
+            </w:r>
+            <w:proofErr w:type="spellEnd"/>
+            <w:r>
+              <w:t>/</w:t>
+            </w:r>
+            <w:proofErr w:type="spellStart"/>
+            <w:r>
+              <w:t>md</w:t>
+            </w:r>
+            <w:proofErr w:type="spellEnd"/>
+            <w:r>
+              <w:t>/</w:t>
+            </w:r>
+            <w:proofErr w:type="spellStart"/>
+            <w:r>
+              <w:t>doc</w:t>
+            </w:r>
+            <w:proofErr w:type="spellEnd"/>
+            <w:r>
+              <w:t>]</w:t>
             </w:r>
           </w:p>
         </w:tc>
@@ -3315,7 +3584,15 @@
               <w:jc w:val="center"/>
             </w:pPr>
             <w:r>
-              <w:t>&lt;aaaa&gt;</w:t>
+              <w:t>&lt;</w:t>
+            </w:r>
+            <w:proofErr w:type="spellStart"/>
+            <w:r>
+              <w:t>aaaa</w:t>
+            </w:r>
+            <w:proofErr w:type="spellEnd"/>
+            <w:r>
+              <w:t>&gt;</w:t>
             </w:r>
             <w:r>
               <w:t>_</w:t>
@@ -3327,7 +3604,11 @@
               <w:t>_</w:t>
             </w:r>
             <w:r>
-              <w:t>&lt;Numero</w:t>
+              <w:t>&lt;</w:t>
+            </w:r>
+            <w:proofErr w:type="spellStart"/>
+            <w:r>
+              <w:t>Numero</w:t>
             </w:r>
             <w:r>
               <w:t>O</w:t>
@@ -3338,6 +3619,7 @@
             <w:r>
               <w:t>Presentaciones</w:t>
             </w:r>
+            <w:proofErr w:type="spellEnd"/>
             <w:r>
               <w:t xml:space="preserve">&gt; </w:t>
             </w:r>
@@ -3345,8 +3627,21 @@
               <w:t>_</w:t>
             </w:r>
             <w:r>
-              <w:t>&lt;Tema_abordado&gt;.pdf</w:t>
-            </w:r>
+              <w:t>&lt;</w:t>
+            </w:r>
+            <w:proofErr w:type="spellStart"/>
+            <w:r>
+              <w:t>Tema_abordado</w:t>
+            </w:r>
+            <w:proofErr w:type="spellEnd"/>
+            <w:r>
+              <w:t>&gt;.</w:t>
+            </w:r>
+            <w:proofErr w:type="spellStart"/>
+            <w:r>
+              <w:t>pdf</w:t>
+            </w:r>
+            <w:proofErr w:type="spellEnd"/>
           </w:p>
         </w:tc>
         <w:tc>
@@ -3656,9 +3951,27 @@
               <w:spacing w:line="240" w:lineRule="auto"/>
               <w:jc w:val="center"/>
             </w:pPr>
-            <w:r>
-              <w:t>ISW_EnunciadosTPs_&lt;aaaa&gt;_&lt;Cuatrimestre&gt;.pdf</w:t>
-            </w:r>
+            <w:proofErr w:type="spellStart"/>
+            <w:r>
+              <w:t>ISW_EnunciadosTPs</w:t>
+            </w:r>
+            <w:proofErr w:type="spellEnd"/>
+            <w:r>
+              <w:t>_&lt;</w:t>
+            </w:r>
+            <w:proofErr w:type="spellStart"/>
+            <w:r>
+              <w:t>aaaa</w:t>
+            </w:r>
+            <w:proofErr w:type="spellEnd"/>
+            <w:r>
+              <w:t>&gt;_&lt;Cuatrimestre&gt;.</w:t>
+            </w:r>
+            <w:proofErr w:type="spellStart"/>
+            <w:r>
+              <w:t>pdf</w:t>
+            </w:r>
+            <w:proofErr w:type="spellEnd"/>
           </w:p>
         </w:tc>
         <w:tc>
@@ -3723,9 +4036,27 @@
               <w:spacing w:line="240" w:lineRule="auto"/>
               <w:jc w:val="center"/>
             </w:pPr>
-            <w:r>
-              <w:t>ISW_GuiaTPs_Resueltos_&lt;aaaa&gt;_&lt;Cuatrimestre&gt;.pdf</w:t>
-            </w:r>
+            <w:proofErr w:type="spellStart"/>
+            <w:r>
+              <w:t>ISW_GuiaTPs_Resueltos</w:t>
+            </w:r>
+            <w:proofErr w:type="spellEnd"/>
+            <w:r>
+              <w:t>_&lt;</w:t>
+            </w:r>
+            <w:proofErr w:type="spellStart"/>
+            <w:r>
+              <w:t>aaaa</w:t>
+            </w:r>
+            <w:proofErr w:type="spellEnd"/>
+            <w:r>
+              <w:t>&gt;_&lt;Cuatrimestre&gt;.</w:t>
+            </w:r>
+            <w:proofErr w:type="spellStart"/>
+            <w:r>
+              <w:t>pdf</w:t>
+            </w:r>
+            <w:proofErr w:type="spellEnd"/>
           </w:p>
         </w:tc>
         <w:tc>
@@ -3790,12 +4121,30 @@
               <w:spacing w:line="240" w:lineRule="auto"/>
               <w:jc w:val="center"/>
             </w:pPr>
-            <w:r>
-              <w:t>ISW_Lineamientos_TrabajosTeoricos_&lt;aaaa&gt;_&lt;Cuatrimestre&gt;</w:t>
-            </w:r>
-            <w:r>
-              <w:t>.pdf</w:t>
-            </w:r>
+            <w:proofErr w:type="spellStart"/>
+            <w:r>
+              <w:t>ISW_Lineamientos_TrabajosTeoricos</w:t>
+            </w:r>
+            <w:proofErr w:type="spellEnd"/>
+            <w:r>
+              <w:t>_&lt;</w:t>
+            </w:r>
+            <w:proofErr w:type="spellStart"/>
+            <w:r>
+              <w:t>aaaa</w:t>
+            </w:r>
+            <w:proofErr w:type="spellEnd"/>
+            <w:r>
+              <w:t>&gt;_&lt;Cuatrimestre&gt;</w:t>
+            </w:r>
+            <w:r>
+              <w:t>.</w:t>
+            </w:r>
+            <w:proofErr w:type="spellStart"/>
+            <w:r>
+              <w:t>pdf</w:t>
+            </w:r>
+            <w:proofErr w:type="spellEnd"/>
           </w:p>
         </w:tc>
         <w:tc>
@@ -3861,10 +4210,18 @@
               <w:jc w:val="center"/>
             </w:pPr>
             <w:r>
-              <w:t>TP&lt;NumeroTrabajoPractico&gt;_&lt;DescripcionCortaDiagrama&gt;</w:t>
-            </w:r>
-            <w:r>
-              <w:t>.[jpeg/jpg/png/pdf/svg]</w:t>
+              <w:t>TP&lt;NumeroTrabajoPractico&gt;_&lt;DescripcionCortaDiagrama</w:t>
+            </w:r>
+            <w:proofErr w:type="gramStart"/>
+            <w:r>
+              <w:t>&gt;</w:t>
+            </w:r>
+            <w:r>
+              <w:t>.[</w:t>
+            </w:r>
+            <w:proofErr w:type="gramEnd"/>
+            <w:r>
+              <w:t>jpeg/jpg/png/pdf/svg]</w:t>
             </w:r>
           </w:p>
         </w:tc>
@@ -3937,7 +4294,15 @@
               <w:jc w:val="center"/>
             </w:pPr>
             <w:r>
-              <w:t>Clases_&lt;EtapaMateria&gt;</w:t>
+              <w:t>Clases_&lt;</w:t>
+            </w:r>
+            <w:proofErr w:type="spellStart"/>
+            <w:r>
+              <w:t>EtapaMateria</w:t>
+            </w:r>
+            <w:proofErr w:type="spellEnd"/>
+            <w:r>
+              <w:t>&gt;</w:t>
             </w:r>
           </w:p>
         </w:tc>
@@ -4091,8 +4456,41 @@
               <w:rPr>
                 <w:lang w:val="es-AR"/>
               </w:rPr>
+              <w:t>Nota con link al</w:t>
+            </w:r>
+          </w:p>
+          <w:p>
+            <w:pPr>
+              <w:widowControl w:val="0"/>
+              <w:spacing w:line="240" w:lineRule="auto"/>
+              <w:rPr>
+                <w:lang w:val="es-AR"/>
+              </w:rPr>
+            </w:pPr>
+            <w:r>
+              <w:rPr>
+                <w:lang w:val="es-AR"/>
+              </w:rPr>
               <w:t>Material Bibliográfico</w:t>
             </w:r>
+            <w:r>
+              <w:rPr>
+                <w:lang w:val="es-AR"/>
+              </w:rPr>
+              <w:t xml:space="preserve"> usado en el cursado </w:t>
+            </w:r>
+            <w:r>
+              <w:rPr>
+                <w:lang w:val="es-AR"/>
+              </w:rPr>
+              <w:t>del cuatrimestre</w:t>
+            </w:r>
+            <w:r>
+              <w:rPr>
+                <w:lang w:val="es-AR"/>
+              </w:rPr>
+              <w:t>, acorde a modalidad académica</w:t>
+            </w:r>
           </w:p>
         </w:tc>
         <w:tc>
@@ -4112,9 +4510,64 @@
               <w:spacing w:line="240" w:lineRule="auto"/>
               <w:jc w:val="center"/>
             </w:pPr>
-            <w:r>
-              <w:t>&lt;TítuloDelLibro&gt;_&lt;AutorLibro&gt;.[pdf/epub]</w:t>
-            </w:r>
+          </w:p>
+          <w:p>
+            <w:pPr>
+              <w:widowControl w:val="0"/>
+              <w:spacing w:line="240" w:lineRule="auto"/>
+              <w:jc w:val="center"/>
+            </w:pPr>
+            <w:r>
+              <w:t>&lt;</w:t>
+            </w:r>
+            <w:r>
+              <w:t>Cuatrimestre</w:t>
+            </w:r>
+            <w:r>
+              <w:t>&gt;</w:t>
+            </w:r>
+            <w:r>
+              <w:t>_</w:t>
+            </w:r>
+            <w:r>
+              <w:t>&lt;</w:t>
+            </w:r>
+            <w:proofErr w:type="spellStart"/>
+            <w:r>
+              <w:t>aaaa</w:t>
+            </w:r>
+            <w:proofErr w:type="spellEnd"/>
+            <w:r>
+              <w:t>&gt;</w:t>
+            </w:r>
+            <w:r>
+              <w:t>_</w:t>
+            </w:r>
+            <w:r>
+              <w:t>4K&lt;n&gt;_</w:t>
+            </w:r>
+            <w:r>
+              <w:t xml:space="preserve"> </w:t>
+            </w:r>
+            <w:r>
+              <w:t>Grupo&lt;</w:t>
+            </w:r>
+            <w:proofErr w:type="spellStart"/>
+            <w:r>
+              <w:t>nn</w:t>
+            </w:r>
+            <w:proofErr w:type="spellEnd"/>
+            <w:r>
+              <w:t>&gt;</w:t>
+            </w:r>
+            <w:r>
+              <w:t>.</w:t>
+            </w:r>
+            <w:proofErr w:type="spellStart"/>
+            <w:r>
+              <w:t>md</w:t>
+            </w:r>
+            <w:proofErr w:type="spellEnd"/>
           </w:p>
         </w:tc>
         <w:tc>
@@ -4352,9 +4805,11 @@
               </w:pBdr>
               <w:spacing w:line="240" w:lineRule="auto"/>
             </w:pPr>
+            <w:proofErr w:type="spellStart"/>
             <w:r>
               <w:t>NoEvaluable</w:t>
             </w:r>
+            <w:proofErr w:type="spellEnd"/>
           </w:p>
         </w:tc>
       </w:tr>
@@ -4376,7 +4831,15 @@
               <w:spacing w:line="240" w:lineRule="auto"/>
             </w:pPr>
             <w:r>
-              <w:t>&lt;NumeroTrabajoPractico&gt;</w:t>
+              <w:t>&lt;</w:t>
+            </w:r>
+            <w:proofErr w:type="spellStart"/>
+            <w:r>
+              <w:t>NumeroTrabajoPractico</w:t>
+            </w:r>
+            <w:proofErr w:type="spellEnd"/>
+            <w:r>
+              <w:t>&gt;</w:t>
             </w:r>
           </w:p>
         </w:tc>
@@ -4427,7 +4890,15 @@
               <w:spacing w:line="240" w:lineRule="auto"/>
             </w:pPr>
             <w:r>
-              <w:t>&lt;NombreTrabajoPractico&gt;</w:t>
+              <w:t>&lt;</w:t>
+            </w:r>
+            <w:proofErr w:type="spellStart"/>
+            <w:r>
+              <w:t>NombreTrabajoPractico</w:t>
+            </w:r>
+            <w:proofErr w:type="spellEnd"/>
+            <w:r>
+              <w:t>&gt;</w:t>
             </w:r>
           </w:p>
         </w:tc>
@@ -4528,7 +4999,15 @@
               <w:jc w:val="both"/>
             </w:pPr>
             <w:r>
-              <w:t>&lt;NumeroTrabajoTeorico&gt;</w:t>
+              <w:t>&lt;</w:t>
+            </w:r>
+            <w:proofErr w:type="spellStart"/>
+            <w:r>
+              <w:t>NumeroTrabajoTeorico</w:t>
+            </w:r>
+            <w:proofErr w:type="spellEnd"/>
+            <w:r>
+              <w:t>&gt;</w:t>
             </w:r>
           </w:p>
         </w:tc>
@@ -4578,7 +5057,15 @@
               <w:jc w:val="both"/>
             </w:pPr>
             <w:r>
-              <w:t>&lt;NombreTrabajoTeorico&gt;</w:t>
+              <w:t>&lt;</w:t>
+            </w:r>
+            <w:proofErr w:type="spellStart"/>
+            <w:r>
+              <w:t>NombreTrabajoTeorico</w:t>
+            </w:r>
+            <w:proofErr w:type="spellEnd"/>
+            <w:r>
+              <w:t>&gt;</w:t>
             </w:r>
           </w:p>
         </w:tc>
@@ -4629,7 +5116,15 @@
               <w:spacing w:line="240" w:lineRule="auto"/>
             </w:pPr>
             <w:r>
-              <w:t>&lt;DirectorioDeTrabajoPractico&gt;</w:t>
+              <w:t>&lt;</w:t>
+            </w:r>
+            <w:proofErr w:type="spellStart"/>
+            <w:r>
+              <w:t>DirectorioDeTrabajoPractico</w:t>
+            </w:r>
+            <w:proofErr w:type="spellEnd"/>
+            <w:r>
+              <w:t>&gt;</w:t>
             </w:r>
           </w:p>
         </w:tc>
@@ -4680,7 +5175,15 @@
               <w:spacing w:line="240" w:lineRule="auto"/>
             </w:pPr>
             <w:r>
-              <w:t>&lt;DirectorioDeTrabajoTeorico&gt;</w:t>
+              <w:t>&lt;</w:t>
+            </w:r>
+            <w:proofErr w:type="spellStart"/>
+            <w:r>
+              <w:t>DirectorioDeTrabajoTeorico</w:t>
+            </w:r>
+            <w:proofErr w:type="spellEnd"/>
+            <w:r>
+              <w:t>&gt;</w:t>
             </w:r>
           </w:p>
         </w:tc>
@@ -4775,7 +5278,15 @@
               <w:spacing w:line="240" w:lineRule="auto"/>
             </w:pPr>
             <w:r>
-              <w:t>&lt;aaaa&gt;</w:t>
+              <w:t>&lt;</w:t>
+            </w:r>
+            <w:proofErr w:type="spellStart"/>
+            <w:r>
+              <w:t>aaaa</w:t>
+            </w:r>
+            <w:proofErr w:type="spellEnd"/>
+            <w:r>
+              <w:t>&gt;</w:t>
             </w:r>
           </w:p>
         </w:tc>
@@ -4877,7 +5388,15 @@
               <w:spacing w:line="240" w:lineRule="auto"/>
             </w:pPr>
             <w:r>
-              <w:t>&lt;dd&gt;</w:t>
+              <w:t>&lt;</w:t>
+            </w:r>
+            <w:proofErr w:type="spellStart"/>
+            <w:r>
+              <w:t>dd</w:t>
+            </w:r>
+            <w:proofErr w:type="spellEnd"/>
+            <w:r>
+              <w:t>&gt;</w:t>
             </w:r>
           </w:p>
         </w:tc>
@@ -5030,7 +5549,15 @@
               <w:spacing w:line="240" w:lineRule="auto"/>
             </w:pPr>
             <w:r>
-              <w:t>&lt;nn&gt;</w:t>
+              <w:t>&lt;</w:t>
+            </w:r>
+            <w:proofErr w:type="spellStart"/>
+            <w:r>
+              <w:t>nn</w:t>
+            </w:r>
+            <w:proofErr w:type="spellEnd"/>
+            <w:r>
+              <w:t>&gt;</w:t>
             </w:r>
           </w:p>
         </w:tc>
@@ -5081,7 +5608,15 @@
               <w:spacing w:line="240" w:lineRule="auto"/>
             </w:pPr>
             <w:r>
-              <w:t>&lt;Tema_abordado&gt;</w:t>
+              <w:t>&lt;</w:t>
+            </w:r>
+            <w:proofErr w:type="spellStart"/>
+            <w:r>
+              <w:t>Tema_abordado</w:t>
+            </w:r>
+            <w:proofErr w:type="spellEnd"/>
+            <w:r>
+              <w:t>&gt;</w:t>
             </w:r>
           </w:p>
         </w:tc>
@@ -5109,7 +5644,15 @@
               <w:spacing w:line="240" w:lineRule="auto"/>
             </w:pPr>
             <w:r>
-              <w:t>Nombre del tema reemplazando espacios con "\_", como "No_Silver_Bullet"</w:t>
+              <w:t>Nombre del tema reemplazando espacios con "\_", como "</w:t>
+            </w:r>
+            <w:proofErr w:type="spellStart"/>
+            <w:r>
+              <w:t>No_Silver_Bullet</w:t>
+            </w:r>
+            <w:proofErr w:type="spellEnd"/>
+            <w:r>
+              <w:t>"</w:t>
             </w:r>
           </w:p>
         </w:tc>
@@ -5195,7 +5738,15 @@
               <w:spacing w:line="240" w:lineRule="auto"/>
             </w:pPr>
             <w:r>
-              <w:t>&lt;ExtensionDocumento&gt;</w:t>
+              <w:t>&lt;</w:t>
+            </w:r>
+            <w:proofErr w:type="spellStart"/>
+            <w:r>
+              <w:t>ExtensionDocumento</w:t>
+            </w:r>
+            <w:proofErr w:type="spellEnd"/>
+            <w:r>
+              <w:t>&gt;</w:t>
             </w:r>
           </w:p>
         </w:tc>
@@ -5223,13 +5774,45 @@
               <w:spacing w:line="240" w:lineRule="auto"/>
             </w:pPr>
             <w:r>
-              <w:t>Puede ser doc,</w:t>
+              <w:t xml:space="preserve">Puede ser </w:t>
+            </w:r>
+            <w:proofErr w:type="spellStart"/>
+            <w:r>
+              <w:t>doc</w:t>
+            </w:r>
+            <w:proofErr w:type="spellEnd"/>
+            <w:r>
+              <w:t>,</w:t>
             </w:r>
             <w:r>
               <w:t xml:space="preserve"> docx,</w:t>
             </w:r>
             <w:r>
-              <w:t xml:space="preserve"> pdf, png, jpeg, jpg o xlsx</w:t>
+              <w:t xml:space="preserve"> </w:t>
+            </w:r>
+            <w:proofErr w:type="spellStart"/>
+            <w:r>
+              <w:t>pdf</w:t>
+            </w:r>
+            <w:proofErr w:type="spellEnd"/>
+            <w:r>
+              <w:t xml:space="preserve">, png, </w:t>
+            </w:r>
+            <w:proofErr w:type="spellStart"/>
+            <w:r>
+              <w:t>jpeg</w:t>
+            </w:r>
+            <w:proofErr w:type="spellEnd"/>
+            <w:r>
+              <w:t xml:space="preserve">, </w:t>
+            </w:r>
+            <w:proofErr w:type="spellStart"/>
+            <w:r>
+              <w:t>jpg</w:t>
+            </w:r>
+            <w:proofErr w:type="spellEnd"/>
+            <w:r>
+              <w:t xml:space="preserve"> o xlsx</w:t>
             </w:r>
           </w:p>
         </w:tc>
@@ -5252,7 +5835,15 @@
               <w:spacing w:line="240" w:lineRule="auto"/>
             </w:pPr>
             <w:r>
-              <w:t>&lt;DescripcionCortaDiagrama&gt;</w:t>
+              <w:t>&lt;</w:t>
+            </w:r>
+            <w:proofErr w:type="spellStart"/>
+            <w:r>
+              <w:t>DescripcionCortaDiagrama</w:t>
+            </w:r>
+            <w:proofErr w:type="spellEnd"/>
+            <w:r>
+              <w:t>&gt;</w:t>
             </w:r>
           </w:p>
         </w:tc>
@@ -5303,7 +5894,15 @@
               <w:spacing w:line="240" w:lineRule="auto"/>
             </w:pPr>
             <w:r>
-              <w:t>&lt;NumeroOrdenPresentaciones&gt;</w:t>
+              <w:t>&lt;</w:t>
+            </w:r>
+            <w:proofErr w:type="spellStart"/>
+            <w:r>
+              <w:t>NumeroOrdenPresentaciones</w:t>
+            </w:r>
+            <w:proofErr w:type="spellEnd"/>
+            <w:r>
+              <w:t>&gt;</w:t>
             </w:r>
           </w:p>
         </w:tc>
@@ -5354,7 +5953,15 @@
               <w:spacing w:line="240" w:lineRule="auto"/>
             </w:pPr>
             <w:r>
-              <w:t>&lt;EtapaMateria&gt;</w:t>
+              <w:t>&lt;</w:t>
+            </w:r>
+            <w:proofErr w:type="spellStart"/>
+            <w:r>
+              <w:t>EtapaMateria</w:t>
+            </w:r>
+            <w:proofErr w:type="spellEnd"/>
+            <w:r>
+              <w:t>&gt;</w:t>
             </w:r>
           </w:p>
         </w:tc>
@@ -5382,7 +5989,15 @@
               <w:spacing w:line="240" w:lineRule="auto"/>
             </w:pPr>
             <w:r>
-              <w:t>Refiere al momento en el cursado de la materia a las que las clases refieren (1er parcial, 2do Parcial o ExamenFinal)</w:t>
+              <w:t xml:space="preserve">Refiere al momento en el cursado de la materia a las que las clases refieren (1er parcial, 2do Parcial o </w:t>
+            </w:r>
+            <w:proofErr w:type="spellStart"/>
+            <w:r>
+              <w:t>ExamenFinal</w:t>
+            </w:r>
+            <w:proofErr w:type="spellEnd"/>
+            <w:r>
+              <w:t>)</w:t>
             </w:r>
           </w:p>
         </w:tc>
@@ -5433,7 +6048,15 @@
               <w:spacing w:line="240" w:lineRule="auto"/>
             </w:pPr>
             <w:r>
-              <w:t>Nombre del Autor del Archivo (Puede ser en siglas como “FPF” o abreviaciones como “FacuPF”)</w:t>
+              <w:t>Nombre del Autor del Archivo (Puede ser en siglas como “FPF” o abreviaciones como “</w:t>
+            </w:r>
+            <w:proofErr w:type="spellStart"/>
+            <w:r>
+              <w:t>FacuPF</w:t>
+            </w:r>
+            <w:proofErr w:type="spellEnd"/>
+            <w:r>
+              <w:t>”)</w:t>
             </w:r>
           </w:p>
         </w:tc>
@@ -5456,7 +6079,15 @@
               <w:spacing w:line="240" w:lineRule="auto"/>
             </w:pPr>
             <w:r>
-              <w:t>&lt;NumeroResumen&gt;</w:t>
+              <w:t>&lt;</w:t>
+            </w:r>
+            <w:proofErr w:type="spellStart"/>
+            <w:r>
+              <w:t>NumeroResumen</w:t>
+            </w:r>
+            <w:proofErr w:type="spellEnd"/>
+            <w:r>
+              <w:t>&gt;</w:t>
             </w:r>
           </w:p>
         </w:tc>
@@ -5512,7 +6143,15 @@
             </w:pPr>
             <w:r>
               <w:lastRenderedPageBreak/>
-              <w:t>&lt;TítuloDelLibro&gt;</w:t>
+              <w:t>&lt;</w:t>
+            </w:r>
+            <w:proofErr w:type="spellStart"/>
+            <w:r>
+              <w:t>TítuloDelLibro</w:t>
+            </w:r>
+            <w:proofErr w:type="spellEnd"/>
+            <w:r>
+              <w:t>&gt;</w:t>
             </w:r>
           </w:p>
         </w:tc>
@@ -5563,7 +6202,15 @@
               <w:spacing w:line="240" w:lineRule="auto"/>
             </w:pPr>
             <w:r>
-              <w:t>&lt;AutorLibro&gt;</w:t>
+              <w:t>&lt;</w:t>
+            </w:r>
+            <w:proofErr w:type="spellStart"/>
+            <w:r>
+              <w:t>AutorLibro</w:t>
+            </w:r>
+            <w:proofErr w:type="spellEnd"/>
+            <w:r>
+              <w:t>&gt;</w:t>
             </w:r>
           </w:p>
         </w:tc>
@@ -5591,7 +6238,15 @@
               <w:spacing w:line="240" w:lineRule="auto"/>
             </w:pPr>
             <w:r>
-              <w:t xml:space="preserve">Nombre del autor como “ErichGamma” </w:t>
+              <w:t>Nombre del autor como “</w:t>
+            </w:r>
+            <w:proofErr w:type="spellStart"/>
+            <w:r>
+              <w:t>ErichGamma</w:t>
+            </w:r>
+            <w:proofErr w:type="spellEnd"/>
+            <w:r>
+              <w:t xml:space="preserve">” </w:t>
             </w:r>
           </w:p>
         </w:tc>

</xml_diff>